<commit_message>
Git ignore files edited
</commit_message>
<xml_diff>
--- a/Errors.docx
+++ b/Errors.docx
@@ -78,15 +78,7 @@
     </w:p>
     <w:p>
       <w:r>
-        <w:t xml:space="preserve">After configuration select COM port and your board on bottom menu of </w:t>
-      </w:r>
-      <w:proofErr w:type="spellStart"/>
-      <w:r>
-        <w:t>VScode</w:t>
-      </w:r>
-      <w:proofErr w:type="spellEnd"/>
-      <w:r>
-        <w:t xml:space="preserve"> like bellow images:</w:t>
+        <w:t>After configuration select COM port and your board on bottom menu of VScode like bellow images:</w:t>
       </w:r>
     </w:p>
     <w:p>
@@ -253,15 +245,7 @@
     </w:p>
     <w:p>
       <w:r>
-        <w:t>idf.py create-</w:t>
-      </w:r>
-      <w:proofErr w:type="gramStart"/>
-      <w:r>
-        <w:t xml:space="preserve">project . </w:t>
-      </w:r>
-      <w:proofErr w:type="gramEnd"/>
-      <w:r>
-        <w:t>TEST</w:t>
+        <w:t>idf.py create-project . TEST</w:t>
       </w:r>
     </w:p>
     <w:p>
@@ -541,32 +525,17 @@
     </w:p>
     <w:p>
       <w:r>
-        <w:t xml:space="preserve">Start idf.py </w:t>
-      </w:r>
-      <w:proofErr w:type="spellStart"/>
-      <w:r>
-        <w:t>menuconfig</w:t>
-      </w:r>
-      <w:proofErr w:type="spellEnd"/>
-    </w:p>
-    <w:p>
-      <w:pPr>
-        <w:pBdr>
-          <w:bottom w:val="single" w:sz="6" w:space="1" w:color="auto"/>
-        </w:pBdr>
-      </w:pPr>
-      <w:r>
-        <w:t xml:space="preserve">For example you can use it to change </w:t>
-      </w:r>
-      <w:proofErr w:type="spellStart"/>
-      <w:proofErr w:type="gramStart"/>
-      <w:r>
-        <w:t>cpu</w:t>
-      </w:r>
-      <w:proofErr w:type="spellEnd"/>
-      <w:proofErr w:type="gramEnd"/>
-      <w:r>
-        <w:t xml:space="preserve"> frequency of ESP32</w:t>
+        <w:t>Start idf.py menuconfig</w:t>
+      </w:r>
+    </w:p>
+    <w:p>
+      <w:pPr>
+        <w:pBdr>
+          <w:bottom w:val="single" w:sz="6" w:space="1" w:color="auto"/>
+        </w:pBdr>
+      </w:pPr>
+      <w:r>
+        <w:t>For example you can use it to change cpu frequency of ESP32</w:t>
       </w:r>
     </w:p>
     <w:p>
@@ -638,108 +607,24 @@
           <w:szCs w:val="21"/>
           <w:shd w:val="clear" w:color="auto" w:fill="202020"/>
         </w:rPr>
-        <w:t xml:space="preserve">ESP-IDF Hint: </w:t>
-      </w:r>
-      <w:proofErr w:type="spellStart"/>
-      <w:r>
-        <w:rPr>
-          <w:rFonts w:ascii="Segoe UI" w:hAnsi="Segoe UI" w:cs="Segoe UI"/>
-          <w:color w:val="CCCCCC"/>
-          <w:sz w:val="21"/>
-          <w:szCs w:val="21"/>
-          <w:shd w:val="clear" w:color="auto" w:fill="202020"/>
-        </w:rPr>
-        <w:t>esp_mac.h</w:t>
-      </w:r>
-      <w:proofErr w:type="spellEnd"/>
-      <w:r>
-        <w:rPr>
-          <w:rFonts w:ascii="Segoe UI" w:hAnsi="Segoe UI" w:cs="Segoe UI"/>
-          <w:color w:val="CCCCCC"/>
-          <w:sz w:val="21"/>
-          <w:szCs w:val="21"/>
-          <w:shd w:val="clear" w:color="auto" w:fill="202020"/>
-        </w:rPr>
-        <w:t xml:space="preserve"> header file is not included by </w:t>
-      </w:r>
-      <w:proofErr w:type="spellStart"/>
-      <w:r>
-        <w:rPr>
-          <w:rFonts w:ascii="Segoe UI" w:hAnsi="Segoe UI" w:cs="Segoe UI"/>
-          <w:color w:val="CCCCCC"/>
-          <w:sz w:val="21"/>
-          <w:szCs w:val="21"/>
-          <w:shd w:val="clear" w:color="auto" w:fill="202020"/>
-        </w:rPr>
-        <w:t>esp_system.h</w:t>
-      </w:r>
-      <w:proofErr w:type="spellEnd"/>
-      <w:r>
-        <w:rPr>
-          <w:rFonts w:ascii="Segoe UI" w:hAnsi="Segoe UI" w:cs="Segoe UI"/>
-          <w:color w:val="CCCCCC"/>
-          <w:sz w:val="21"/>
-          <w:szCs w:val="21"/>
-          <w:shd w:val="clear" w:color="auto" w:fill="202020"/>
-        </w:rPr>
-        <w:t xml:space="preserve"> anymore. It shall then be manually included with #include "</w:t>
-      </w:r>
-      <w:proofErr w:type="spellStart"/>
-      <w:r>
-        <w:rPr>
-          <w:rFonts w:ascii="Segoe UI" w:hAnsi="Segoe UI" w:cs="Segoe UI"/>
-          <w:color w:val="CCCCCC"/>
-          <w:sz w:val="21"/>
-          <w:szCs w:val="21"/>
-          <w:shd w:val="clear" w:color="auto" w:fill="202020"/>
-        </w:rPr>
-        <w:t>esp_mac.h</w:t>
-      </w:r>
-      <w:proofErr w:type="spellEnd"/>
-      <w:r>
-        <w:rPr>
-          <w:rFonts w:ascii="Segoe UI" w:hAnsi="Segoe UI" w:cs="Segoe UI"/>
-          <w:color w:val="CCCCCC"/>
-          <w:sz w:val="21"/>
-          <w:szCs w:val="21"/>
-          <w:shd w:val="clear" w:color="auto" w:fill="202020"/>
-        </w:rPr>
-        <w:t>"</w:t>
+        <w:t>ESP-IDF Hint: esp_mac.h header file is not included by esp_system.h anymore. It shall then be manually included with #include "esp_mac.h"</w:t>
       </w:r>
     </w:p>
     <w:p/>
     <w:p/>
     <w:p>
-      <w:proofErr w:type="gramStart"/>
       <w:r>
         <w:t>Add :</w:t>
       </w:r>
-      <w:proofErr w:type="gramEnd"/>
-    </w:p>
-    <w:p>
-      <w:r>
-        <w:t>"C</w:t>
-      </w:r>
-      <w:proofErr w:type="gramStart"/>
-      <w:r>
-        <w:t>:/</w:t>
-      </w:r>
-      <w:proofErr w:type="gramEnd"/>
-      <w:r>
-        <w:t>Users/Iran/esp/**",</w:t>
-      </w:r>
-    </w:p>
-    <w:p>
-      <w:r>
-        <w:t xml:space="preserve">        "C</w:t>
-      </w:r>
-      <w:proofErr w:type="gramStart"/>
-      <w:r>
-        <w:t>:/</w:t>
-      </w:r>
-      <w:proofErr w:type="gramEnd"/>
-      <w:r>
-        <w:t>Espressif/**",</w:t>
+    </w:p>
+    <w:p>
+      <w:r>
+        <w:t>"C:/Users/Iran/esp/**",</w:t>
+      </w:r>
+    </w:p>
+    <w:p>
+      <w:r>
+        <w:t xml:space="preserve">        "C:/Espressif/**",</w:t>
       </w:r>
     </w:p>
     <w:p>
@@ -749,15 +634,7 @@
     </w:p>
     <w:p>
       <w:r>
-        <w:t xml:space="preserve">To </w:t>
-      </w:r>
-      <w:proofErr w:type="spellStart"/>
-      <w:r>
-        <w:t>Json</w:t>
-      </w:r>
-      <w:proofErr w:type="spellEnd"/>
-      <w:r>
-        <w:t xml:space="preserve"> file of your project</w:t>
+        <w:t>To Json file of your project</w:t>
       </w:r>
     </w:p>
     <w:p/>
@@ -856,23 +733,7 @@
     </w:p>
     <w:p>
       <w:r>
-        <w:t xml:space="preserve">W (273) </w:t>
-      </w:r>
-      <w:proofErr w:type="spellStart"/>
-      <w:r>
-        <w:t>spi_flash</w:t>
-      </w:r>
-      <w:proofErr w:type="spellEnd"/>
-      <w:r>
-        <w:t xml:space="preserve">: Detected </w:t>
-      </w:r>
-      <w:proofErr w:type="gramStart"/>
-      <w:r>
-        <w:t>size(</w:t>
-      </w:r>
-      <w:proofErr w:type="gramEnd"/>
-      <w:r>
-        <w:t>8192k) larger than the size in the binary image header(2048k). Using the size in the binary image header.</w:t>
+        <w:t>W (273) spi_flash: Detected size(8192k) larger than the size in the binary image header(2048k). Using the size in the binary image header.</w:t>
       </w:r>
     </w:p>
     <w:p>
@@ -1075,69 +936,37 @@
         </w:pBdr>
       </w:pPr>
       <w:r>
-        <w:t>#include &lt;</w:t>
-      </w:r>
-      <w:proofErr w:type="spellStart"/>
-      <w:r>
-        <w:t>stdio.h</w:t>
-      </w:r>
-      <w:proofErr w:type="spellEnd"/>
-      <w:r>
-        <w:t>&gt;</w:t>
-      </w:r>
-    </w:p>
-    <w:p>
-      <w:pPr>
-        <w:pBdr>
-          <w:bottom w:val="single" w:sz="6" w:space="1" w:color="auto"/>
-        </w:pBdr>
-      </w:pPr>
-      <w:r>
-        <w:t>//#include &lt;</w:t>
-      </w:r>
-      <w:proofErr w:type="spellStart"/>
-      <w:r>
-        <w:t>cstdint</w:t>
-      </w:r>
-      <w:proofErr w:type="spellEnd"/>
-      <w:r>
-        <w:t>&gt;</w:t>
-      </w:r>
-    </w:p>
-    <w:p>
-      <w:pPr>
-        <w:pBdr>
-          <w:bottom w:val="single" w:sz="6" w:space="1" w:color="auto"/>
-        </w:pBdr>
-      </w:pPr>
-      <w:r>
-        <w:t>#include "</w:t>
-      </w:r>
-      <w:proofErr w:type="spellStart"/>
-      <w:r>
-        <w:t>FreeRTOS.h</w:t>
-      </w:r>
-      <w:proofErr w:type="spellEnd"/>
-      <w:r>
-        <w:t>"</w:t>
-      </w:r>
-    </w:p>
-    <w:p>
-      <w:pPr>
-        <w:pBdr>
-          <w:bottom w:val="single" w:sz="6" w:space="1" w:color="auto"/>
-        </w:pBdr>
-      </w:pPr>
-      <w:r>
-        <w:t>#include "</w:t>
-      </w:r>
-      <w:proofErr w:type="spellStart"/>
-      <w:r>
-        <w:t>task.h</w:t>
-      </w:r>
-      <w:proofErr w:type="spellEnd"/>
-      <w:r>
-        <w:t>"</w:t>
+        <w:t>#include &lt;stdio.h&gt;</w:t>
+      </w:r>
+    </w:p>
+    <w:p>
+      <w:pPr>
+        <w:pBdr>
+          <w:bottom w:val="single" w:sz="6" w:space="1" w:color="auto"/>
+        </w:pBdr>
+      </w:pPr>
+      <w:r>
+        <w:t>//#include &lt;cstdint&gt;</w:t>
+      </w:r>
+    </w:p>
+    <w:p>
+      <w:pPr>
+        <w:pBdr>
+          <w:bottom w:val="single" w:sz="6" w:space="1" w:color="auto"/>
+        </w:pBdr>
+      </w:pPr>
+      <w:r>
+        <w:t>#include "FreeRTOS.h"</w:t>
+      </w:r>
+    </w:p>
+    <w:p>
+      <w:pPr>
+        <w:pBdr>
+          <w:bottom w:val="single" w:sz="6" w:space="1" w:color="auto"/>
+        </w:pBdr>
+      </w:pPr>
+      <w:r>
+        <w:t>#include "task.h"</w:t>
       </w:r>
     </w:p>
     <w:p>
@@ -1214,21 +1043,8 @@
           <w:bottom w:val="single" w:sz="6" w:space="1" w:color="auto"/>
         </w:pBdr>
       </w:pPr>
-      <w:proofErr w:type="gramStart"/>
-      <w:r>
-        <w:t>void</w:t>
-      </w:r>
-      <w:proofErr w:type="gramEnd"/>
-      <w:r>
-        <w:t xml:space="preserve"> </w:t>
-      </w:r>
-      <w:proofErr w:type="spellStart"/>
-      <w:r>
-        <w:t>app_main</w:t>
-      </w:r>
-      <w:proofErr w:type="spellEnd"/>
-      <w:r>
-        <w:t>(void)</w:t>
+      <w:r>
+        <w:t>void app_main(void)</w:t>
       </w:r>
     </w:p>
     <w:p>
@@ -1248,84 +1064,44 @@
         </w:pBdr>
       </w:pPr>
       <w:r>
-        <w:t>   </w:t>
-      </w:r>
-      <w:proofErr w:type="gramStart"/>
-      <w:r>
-        <w:t>volatile</w:t>
-      </w:r>
-      <w:proofErr w:type="gramEnd"/>
-      <w:r>
-        <w:t xml:space="preserve"> __UINT32_TYPE__* gpio_out_w1ts_reg = (volatile __UINT32_TYPE__*) GPIO_OUT_W1TS_REG;</w:t>
-      </w:r>
-    </w:p>
-    <w:p>
-      <w:pPr>
-        <w:pBdr>
-          <w:bottom w:val="single" w:sz="6" w:space="1" w:color="auto"/>
-        </w:pBdr>
-      </w:pPr>
-      <w:r>
-        <w:t>   </w:t>
-      </w:r>
-      <w:proofErr w:type="gramStart"/>
-      <w:r>
-        <w:t>volatile</w:t>
-      </w:r>
-      <w:proofErr w:type="gramEnd"/>
-      <w:r>
-        <w:t xml:space="preserve"> __UINT32_TYPE__* gpio_out_w1tc_reg = (volatile __UINT32_TYPE__*) GPIO_OUT_W1TC_REG;</w:t>
-      </w:r>
-    </w:p>
-    <w:p>
-      <w:pPr>
-        <w:pBdr>
-          <w:bottom w:val="single" w:sz="6" w:space="1" w:color="auto"/>
-        </w:pBdr>
-      </w:pPr>
-      <w:r>
-        <w:t>   </w:t>
-      </w:r>
-      <w:proofErr w:type="gramStart"/>
-      <w:r>
-        <w:t>volatile</w:t>
-      </w:r>
-      <w:proofErr w:type="gramEnd"/>
-      <w:r>
-        <w:t xml:space="preserve"> __UINT32_TYPE__* </w:t>
-      </w:r>
-      <w:proofErr w:type="spellStart"/>
-      <w:r>
-        <w:t>gpio_enable_reg</w:t>
-      </w:r>
-      <w:proofErr w:type="spellEnd"/>
-      <w:r>
-        <w:t xml:space="preserve"> = (volatile __UINT32_TYPE__*) GPIO_ENABLE_REG;</w:t>
-      </w:r>
-    </w:p>
-    <w:p>
-      <w:pPr>
-        <w:pBdr>
-          <w:bottom w:val="single" w:sz="6" w:space="1" w:color="auto"/>
-        </w:pBdr>
-      </w:pPr>
-    </w:p>
-    <w:p>
-      <w:pPr>
-        <w:pBdr>
-          <w:bottom w:val="single" w:sz="6" w:space="1" w:color="auto"/>
-        </w:pBdr>
-      </w:pPr>
-      <w:r>
-        <w:t>   *</w:t>
-      </w:r>
-      <w:proofErr w:type="spellStart"/>
-      <w:r>
-        <w:t>gpio_enable_reg</w:t>
-      </w:r>
-      <w:proofErr w:type="spellEnd"/>
-      <w:r>
-        <w:t xml:space="preserve"> = (1 &lt;&lt; 5);</w:t>
+        <w:t>   volatile __UINT32_TYPE__* gpio_out_w1ts_reg = (volatile __UINT32_TYPE__*) GPIO_OUT_W1TS_REG;</w:t>
+      </w:r>
+    </w:p>
+    <w:p>
+      <w:pPr>
+        <w:pBdr>
+          <w:bottom w:val="single" w:sz="6" w:space="1" w:color="auto"/>
+        </w:pBdr>
+      </w:pPr>
+      <w:r>
+        <w:t>   volatile __UINT32_TYPE__* gpio_out_w1tc_reg = (volatile __UINT32_TYPE__*) GPIO_OUT_W1TC_REG;</w:t>
+      </w:r>
+    </w:p>
+    <w:p>
+      <w:pPr>
+        <w:pBdr>
+          <w:bottom w:val="single" w:sz="6" w:space="1" w:color="auto"/>
+        </w:pBdr>
+      </w:pPr>
+      <w:r>
+        <w:t>   volatile __UINT32_TYPE__* gpio_enable_reg = (volatile __UINT32_TYPE__*) GPIO_ENABLE_REG;</w:t>
+      </w:r>
+    </w:p>
+    <w:p>
+      <w:pPr>
+        <w:pBdr>
+          <w:bottom w:val="single" w:sz="6" w:space="1" w:color="auto"/>
+        </w:pBdr>
+      </w:pPr>
+    </w:p>
+    <w:p>
+      <w:pPr>
+        <w:pBdr>
+          <w:bottom w:val="single" w:sz="6" w:space="1" w:color="auto"/>
+        </w:pBdr>
+      </w:pPr>
+      <w:r>
+        <w:t>   *gpio_enable_reg = (1 &lt;&lt; 5);</w:t>
       </w:r>
     </w:p>
     <w:p>
@@ -1408,18 +1184,15 @@
       </w:hyperlink>
     </w:p>
     <w:p>
-      <w:proofErr w:type="gramStart"/>
-      <w:r>
-        <w:t>identifier</w:t>
-      </w:r>
-      <w:proofErr w:type="gramEnd"/>
-      <w:r>
-        <w:t xml:space="preserve"> "CONFIG_FREERTOS_HZ" is undefined</w:t>
-      </w:r>
-    </w:p>
-    <w:p>
-      <w:bookmarkStart w:id="0" w:name="_GoBack"/>
-      <w:r>
+      <w:r>
+        <w:t>identifier "CONFIG_FREERTOS_HZ" is undefined</w:t>
+      </w:r>
+    </w:p>
+    <w:p>
+      <w:r>
+        <w:rPr>
+          <w:noProof/>
+        </w:rPr>
         <w:lastRenderedPageBreak/>
         <w:drawing>
           <wp:inline distT="0" distB="0" distL="0" distR="0" wp14:anchorId="2231B946" wp14:editId="66C69355">
@@ -1457,6 +1230,10 @@
           </wp:inline>
         </w:drawing>
       </w:r>
+    </w:p>
+    <w:p/>
+    <w:p>
+      <w:bookmarkStart w:id="0" w:name="_GoBack"/>
       <w:bookmarkEnd w:id="0"/>
     </w:p>
     <w:sectPr>
@@ -1910,6 +1687,7 @@
   <w:style w:type="character" w:default="1" w:styleId="DefaultParagraphFont">
     <w:name w:val="Default Paragraph Font"/>
     <w:uiPriority w:val="1"/>
+    <w:semiHidden/>
     <w:unhideWhenUsed/>
   </w:style>
   <w:style w:type="table" w:default="1" w:styleId="TableNormal">

</xml_diff>

<commit_message>
FreeRTOS youtube source link added
</commit_message>
<xml_diff>
--- a/Errors.docx
+++ b/Errors.docx
@@ -78,7 +78,15 @@
     </w:p>
     <w:p>
       <w:r>
-        <w:t>After configuration select COM port and your board on bottom menu of VScode like bellow images:</w:t>
+        <w:t xml:space="preserve">After configuration select COM port and your board on bottom menu of </w:t>
+      </w:r>
+      <w:proofErr w:type="spellStart"/>
+      <w:r>
+        <w:t>VScode</w:t>
+      </w:r>
+      <w:proofErr w:type="spellEnd"/>
+      <w:r>
+        <w:t xml:space="preserve"> like bellow images:</w:t>
       </w:r>
     </w:p>
     <w:p>
@@ -244,9 +252,39 @@
       </w:r>
     </w:p>
     <w:p>
-      <w:r>
-        <w:t>idf.py create-project . TEST</w:t>
-      </w:r>
+      <w:proofErr w:type="gramStart"/>
+      <w:r>
+        <w:t>idf.py</w:t>
+      </w:r>
+      <w:proofErr w:type="gramEnd"/>
+      <w:r>
+        <w:t xml:space="preserve"> create-project </w:t>
+      </w:r>
+      <w:r>
+        <w:t xml:space="preserve">–p </w:t>
+      </w:r>
+      <w:r>
+        <w:t>. TEST</w:t>
+      </w:r>
+    </w:p>
+    <w:p>
+      <w:proofErr w:type="gramStart"/>
+      <w:r>
+        <w:t>idf.py</w:t>
+      </w:r>
+      <w:proofErr w:type="gramEnd"/>
+      <w:r>
+        <w:t xml:space="preserve"> create-project -p . </w:t>
+      </w:r>
+      <w:proofErr w:type="spellStart"/>
+      <w:r>
+        <w:t>app_main</w:t>
+      </w:r>
+      <w:proofErr w:type="spellEnd"/>
+    </w:p>
+    <w:p>
+      <w:bookmarkStart w:id="0" w:name="_GoBack"/>
+      <w:bookmarkEnd w:id="0"/>
     </w:p>
     <w:p>
       <w:r>
@@ -419,7 +457,15 @@
     </w:p>
     <w:p>
       <w:r>
-        <w:t>How use configmenu:</w:t>
+        <w:t xml:space="preserve">How use </w:t>
+      </w:r>
+      <w:proofErr w:type="spellStart"/>
+      <w:r>
+        <w:t>configmenu</w:t>
+      </w:r>
+      <w:proofErr w:type="spellEnd"/>
+      <w:r>
+        <w:t>:</w:t>
       </w:r>
     </w:p>
     <w:p>
@@ -525,17 +571,32 @@
     </w:p>
     <w:p>
       <w:r>
-        <w:t>Start idf.py menuconfig</w:t>
-      </w:r>
-    </w:p>
-    <w:p>
-      <w:pPr>
-        <w:pBdr>
-          <w:bottom w:val="single" w:sz="6" w:space="1" w:color="auto"/>
-        </w:pBdr>
-      </w:pPr>
-      <w:r>
-        <w:t>For example you can use it to change cpu frequency of ESP32</w:t>
+        <w:t xml:space="preserve">Start idf.py </w:t>
+      </w:r>
+      <w:proofErr w:type="spellStart"/>
+      <w:r>
+        <w:t>menuconfig</w:t>
+      </w:r>
+      <w:proofErr w:type="spellEnd"/>
+    </w:p>
+    <w:p>
+      <w:pPr>
+        <w:pBdr>
+          <w:bottom w:val="single" w:sz="6" w:space="1" w:color="auto"/>
+        </w:pBdr>
+      </w:pPr>
+      <w:r>
+        <w:t xml:space="preserve">For example you can use it to change </w:t>
+      </w:r>
+      <w:proofErr w:type="spellStart"/>
+      <w:proofErr w:type="gramStart"/>
+      <w:r>
+        <w:t>cpu</w:t>
+      </w:r>
+      <w:proofErr w:type="spellEnd"/>
+      <w:proofErr w:type="gramEnd"/>
+      <w:r>
+        <w:t xml:space="preserve"> frequency of ESP32</w:t>
       </w:r>
     </w:p>
     <w:p>
@@ -607,24 +668,108 @@
           <w:szCs w:val="21"/>
           <w:shd w:val="clear" w:color="auto" w:fill="202020"/>
         </w:rPr>
-        <w:t>ESP-IDF Hint: esp_mac.h header file is not included by esp_system.h anymore. It shall then be manually included with #include "esp_mac.h"</w:t>
+        <w:t xml:space="preserve">ESP-IDF Hint: </w:t>
+      </w:r>
+      <w:proofErr w:type="spellStart"/>
+      <w:r>
+        <w:rPr>
+          <w:rFonts w:ascii="Segoe UI" w:hAnsi="Segoe UI" w:cs="Segoe UI"/>
+          <w:color w:val="CCCCCC"/>
+          <w:sz w:val="21"/>
+          <w:szCs w:val="21"/>
+          <w:shd w:val="clear" w:color="auto" w:fill="202020"/>
+        </w:rPr>
+        <w:t>esp_mac.h</w:t>
+      </w:r>
+      <w:proofErr w:type="spellEnd"/>
+      <w:r>
+        <w:rPr>
+          <w:rFonts w:ascii="Segoe UI" w:hAnsi="Segoe UI" w:cs="Segoe UI"/>
+          <w:color w:val="CCCCCC"/>
+          <w:sz w:val="21"/>
+          <w:szCs w:val="21"/>
+          <w:shd w:val="clear" w:color="auto" w:fill="202020"/>
+        </w:rPr>
+        <w:t xml:space="preserve"> header file is not included by </w:t>
+      </w:r>
+      <w:proofErr w:type="spellStart"/>
+      <w:r>
+        <w:rPr>
+          <w:rFonts w:ascii="Segoe UI" w:hAnsi="Segoe UI" w:cs="Segoe UI"/>
+          <w:color w:val="CCCCCC"/>
+          <w:sz w:val="21"/>
+          <w:szCs w:val="21"/>
+          <w:shd w:val="clear" w:color="auto" w:fill="202020"/>
+        </w:rPr>
+        <w:t>esp_system.h</w:t>
+      </w:r>
+      <w:proofErr w:type="spellEnd"/>
+      <w:r>
+        <w:rPr>
+          <w:rFonts w:ascii="Segoe UI" w:hAnsi="Segoe UI" w:cs="Segoe UI"/>
+          <w:color w:val="CCCCCC"/>
+          <w:sz w:val="21"/>
+          <w:szCs w:val="21"/>
+          <w:shd w:val="clear" w:color="auto" w:fill="202020"/>
+        </w:rPr>
+        <w:t xml:space="preserve"> anymore. It shall then be manually included with #include "</w:t>
+      </w:r>
+      <w:proofErr w:type="spellStart"/>
+      <w:r>
+        <w:rPr>
+          <w:rFonts w:ascii="Segoe UI" w:hAnsi="Segoe UI" w:cs="Segoe UI"/>
+          <w:color w:val="CCCCCC"/>
+          <w:sz w:val="21"/>
+          <w:szCs w:val="21"/>
+          <w:shd w:val="clear" w:color="auto" w:fill="202020"/>
+        </w:rPr>
+        <w:t>esp_mac.h</w:t>
+      </w:r>
+      <w:proofErr w:type="spellEnd"/>
+      <w:r>
+        <w:rPr>
+          <w:rFonts w:ascii="Segoe UI" w:hAnsi="Segoe UI" w:cs="Segoe UI"/>
+          <w:color w:val="CCCCCC"/>
+          <w:sz w:val="21"/>
+          <w:szCs w:val="21"/>
+          <w:shd w:val="clear" w:color="auto" w:fill="202020"/>
+        </w:rPr>
+        <w:t>"</w:t>
       </w:r>
     </w:p>
     <w:p/>
     <w:p/>
     <w:p>
+      <w:proofErr w:type="gramStart"/>
       <w:r>
         <w:t>Add :</w:t>
       </w:r>
-    </w:p>
-    <w:p>
-      <w:r>
-        <w:t>"C:/Users/Iran/esp/**",</w:t>
-      </w:r>
-    </w:p>
-    <w:p>
-      <w:r>
-        <w:t xml:space="preserve">        "C:/Espressif/**",</w:t>
+      <w:proofErr w:type="gramEnd"/>
+    </w:p>
+    <w:p>
+      <w:r>
+        <w:t>"C</w:t>
+      </w:r>
+      <w:proofErr w:type="gramStart"/>
+      <w:r>
+        <w:t>:/</w:t>
+      </w:r>
+      <w:proofErr w:type="gramEnd"/>
+      <w:r>
+        <w:t>Users/Iran/esp/**",</w:t>
+      </w:r>
+    </w:p>
+    <w:p>
+      <w:r>
+        <w:t xml:space="preserve">        "C</w:t>
+      </w:r>
+      <w:proofErr w:type="gramStart"/>
+      <w:r>
+        <w:t>:/</w:t>
+      </w:r>
+      <w:proofErr w:type="gramEnd"/>
+      <w:r>
+        <w:t>Espressif/**",</w:t>
       </w:r>
     </w:p>
     <w:p>
@@ -634,7 +779,15 @@
     </w:p>
     <w:p>
       <w:r>
-        <w:t>To Json file of your project</w:t>
+        <w:t xml:space="preserve">To </w:t>
+      </w:r>
+      <w:proofErr w:type="spellStart"/>
+      <w:r>
+        <w:t>Json</w:t>
+      </w:r>
+      <w:proofErr w:type="spellEnd"/>
+      <w:r>
+        <w:t xml:space="preserve"> file of your project</w:t>
       </w:r>
     </w:p>
     <w:p/>
@@ -733,7 +886,23 @@
     </w:p>
     <w:p>
       <w:r>
-        <w:t>W (273) spi_flash: Detected size(8192k) larger than the size in the binary image header(2048k). Using the size in the binary image header.</w:t>
+        <w:t xml:space="preserve">W (273) </w:t>
+      </w:r>
+      <w:proofErr w:type="spellStart"/>
+      <w:r>
+        <w:t>spi_flash</w:t>
+      </w:r>
+      <w:proofErr w:type="spellEnd"/>
+      <w:r>
+        <w:t xml:space="preserve">: Detected </w:t>
+      </w:r>
+      <w:proofErr w:type="gramStart"/>
+      <w:r>
+        <w:t>size(</w:t>
+      </w:r>
+      <w:proofErr w:type="gramEnd"/>
+      <w:r>
+        <w:t>8192k) larger than the size in the binary image header(2048k). Using the size in the binary image header.</w:t>
       </w:r>
     </w:p>
     <w:p>
@@ -936,37 +1105,69 @@
         </w:pBdr>
       </w:pPr>
       <w:r>
-        <w:t>#include &lt;stdio.h&gt;</w:t>
-      </w:r>
-    </w:p>
-    <w:p>
-      <w:pPr>
-        <w:pBdr>
-          <w:bottom w:val="single" w:sz="6" w:space="1" w:color="auto"/>
-        </w:pBdr>
-      </w:pPr>
-      <w:r>
-        <w:t>//#include &lt;cstdint&gt;</w:t>
-      </w:r>
-    </w:p>
-    <w:p>
-      <w:pPr>
-        <w:pBdr>
-          <w:bottom w:val="single" w:sz="6" w:space="1" w:color="auto"/>
-        </w:pBdr>
-      </w:pPr>
-      <w:r>
-        <w:t>#include "FreeRTOS.h"</w:t>
-      </w:r>
-    </w:p>
-    <w:p>
-      <w:pPr>
-        <w:pBdr>
-          <w:bottom w:val="single" w:sz="6" w:space="1" w:color="auto"/>
-        </w:pBdr>
-      </w:pPr>
-      <w:r>
-        <w:t>#include "task.h"</w:t>
+        <w:t>#include &lt;</w:t>
+      </w:r>
+      <w:proofErr w:type="spellStart"/>
+      <w:r>
+        <w:t>stdio.h</w:t>
+      </w:r>
+      <w:proofErr w:type="spellEnd"/>
+      <w:r>
+        <w:t>&gt;</w:t>
+      </w:r>
+    </w:p>
+    <w:p>
+      <w:pPr>
+        <w:pBdr>
+          <w:bottom w:val="single" w:sz="6" w:space="1" w:color="auto"/>
+        </w:pBdr>
+      </w:pPr>
+      <w:r>
+        <w:t>//#include &lt;</w:t>
+      </w:r>
+      <w:proofErr w:type="spellStart"/>
+      <w:r>
+        <w:t>cstdint</w:t>
+      </w:r>
+      <w:proofErr w:type="spellEnd"/>
+      <w:r>
+        <w:t>&gt;</w:t>
+      </w:r>
+    </w:p>
+    <w:p>
+      <w:pPr>
+        <w:pBdr>
+          <w:bottom w:val="single" w:sz="6" w:space="1" w:color="auto"/>
+        </w:pBdr>
+      </w:pPr>
+      <w:r>
+        <w:t>#include "</w:t>
+      </w:r>
+      <w:proofErr w:type="spellStart"/>
+      <w:r>
+        <w:t>FreeRTOS.h</w:t>
+      </w:r>
+      <w:proofErr w:type="spellEnd"/>
+      <w:r>
+        <w:t>"</w:t>
+      </w:r>
+    </w:p>
+    <w:p>
+      <w:pPr>
+        <w:pBdr>
+          <w:bottom w:val="single" w:sz="6" w:space="1" w:color="auto"/>
+        </w:pBdr>
+      </w:pPr>
+      <w:r>
+        <w:t>#include "</w:t>
+      </w:r>
+      <w:proofErr w:type="spellStart"/>
+      <w:r>
+        <w:t>task.h</w:t>
+      </w:r>
+      <w:proofErr w:type="spellEnd"/>
+      <w:r>
+        <w:t>"</w:t>
       </w:r>
     </w:p>
     <w:p>
@@ -1043,8 +1244,21 @@
           <w:bottom w:val="single" w:sz="6" w:space="1" w:color="auto"/>
         </w:pBdr>
       </w:pPr>
-      <w:r>
-        <w:t>void app_main(void)</w:t>
+      <w:proofErr w:type="gramStart"/>
+      <w:r>
+        <w:t>void</w:t>
+      </w:r>
+      <w:proofErr w:type="gramEnd"/>
+      <w:r>
+        <w:t xml:space="preserve"> </w:t>
+      </w:r>
+      <w:proofErr w:type="spellStart"/>
+      <w:r>
+        <w:t>app_main</w:t>
+      </w:r>
+      <w:proofErr w:type="spellEnd"/>
+      <w:r>
+        <w:t>(void)</w:t>
       </w:r>
     </w:p>
     <w:p>
@@ -1064,44 +1278,84 @@
         </w:pBdr>
       </w:pPr>
       <w:r>
-        <w:t>   volatile __UINT32_TYPE__* gpio_out_w1ts_reg = (volatile __UINT32_TYPE__*) GPIO_OUT_W1TS_REG;</w:t>
-      </w:r>
-    </w:p>
-    <w:p>
-      <w:pPr>
-        <w:pBdr>
-          <w:bottom w:val="single" w:sz="6" w:space="1" w:color="auto"/>
-        </w:pBdr>
-      </w:pPr>
-      <w:r>
-        <w:t>   volatile __UINT32_TYPE__* gpio_out_w1tc_reg = (volatile __UINT32_TYPE__*) GPIO_OUT_W1TC_REG;</w:t>
-      </w:r>
-    </w:p>
-    <w:p>
-      <w:pPr>
-        <w:pBdr>
-          <w:bottom w:val="single" w:sz="6" w:space="1" w:color="auto"/>
-        </w:pBdr>
-      </w:pPr>
-      <w:r>
-        <w:t>   volatile __UINT32_TYPE__* gpio_enable_reg = (volatile __UINT32_TYPE__*) GPIO_ENABLE_REG;</w:t>
-      </w:r>
-    </w:p>
-    <w:p>
-      <w:pPr>
-        <w:pBdr>
-          <w:bottom w:val="single" w:sz="6" w:space="1" w:color="auto"/>
-        </w:pBdr>
-      </w:pPr>
-    </w:p>
-    <w:p>
-      <w:pPr>
-        <w:pBdr>
-          <w:bottom w:val="single" w:sz="6" w:space="1" w:color="auto"/>
-        </w:pBdr>
-      </w:pPr>
-      <w:r>
-        <w:t>   *gpio_enable_reg = (1 &lt;&lt; 5);</w:t>
+        <w:t>   </w:t>
+      </w:r>
+      <w:proofErr w:type="gramStart"/>
+      <w:r>
+        <w:t>volatile</w:t>
+      </w:r>
+      <w:proofErr w:type="gramEnd"/>
+      <w:r>
+        <w:t xml:space="preserve"> __UINT32_TYPE__* gpio_out_w1ts_reg = (volatile __UINT32_TYPE__*) GPIO_OUT_W1TS_REG;</w:t>
+      </w:r>
+    </w:p>
+    <w:p>
+      <w:pPr>
+        <w:pBdr>
+          <w:bottom w:val="single" w:sz="6" w:space="1" w:color="auto"/>
+        </w:pBdr>
+      </w:pPr>
+      <w:r>
+        <w:t>   </w:t>
+      </w:r>
+      <w:proofErr w:type="gramStart"/>
+      <w:r>
+        <w:t>volatile</w:t>
+      </w:r>
+      <w:proofErr w:type="gramEnd"/>
+      <w:r>
+        <w:t xml:space="preserve"> __UINT32_TYPE__* gpio_out_w1tc_reg = (volatile __UINT32_TYPE__*) GPIO_OUT_W1TC_REG;</w:t>
+      </w:r>
+    </w:p>
+    <w:p>
+      <w:pPr>
+        <w:pBdr>
+          <w:bottom w:val="single" w:sz="6" w:space="1" w:color="auto"/>
+        </w:pBdr>
+      </w:pPr>
+      <w:r>
+        <w:t>   </w:t>
+      </w:r>
+      <w:proofErr w:type="gramStart"/>
+      <w:r>
+        <w:t>volatile</w:t>
+      </w:r>
+      <w:proofErr w:type="gramEnd"/>
+      <w:r>
+        <w:t xml:space="preserve"> __UINT32_TYPE__* </w:t>
+      </w:r>
+      <w:proofErr w:type="spellStart"/>
+      <w:r>
+        <w:t>gpio_enable_reg</w:t>
+      </w:r>
+      <w:proofErr w:type="spellEnd"/>
+      <w:r>
+        <w:t xml:space="preserve"> = (volatile __UINT32_TYPE__*) GPIO_ENABLE_REG;</w:t>
+      </w:r>
+    </w:p>
+    <w:p>
+      <w:pPr>
+        <w:pBdr>
+          <w:bottom w:val="single" w:sz="6" w:space="1" w:color="auto"/>
+        </w:pBdr>
+      </w:pPr>
+    </w:p>
+    <w:p>
+      <w:pPr>
+        <w:pBdr>
+          <w:bottom w:val="single" w:sz="6" w:space="1" w:color="auto"/>
+        </w:pBdr>
+      </w:pPr>
+      <w:r>
+        <w:t>   *</w:t>
+      </w:r>
+      <w:proofErr w:type="spellStart"/>
+      <w:r>
+        <w:t>gpio_enable_reg</w:t>
+      </w:r>
+      <w:proofErr w:type="spellEnd"/>
+      <w:r>
+        <w:t xml:space="preserve"> = (1 &lt;&lt; 5);</w:t>
       </w:r>
     </w:p>
     <w:p>
@@ -1184,8 +1438,13 @@
       </w:hyperlink>
     </w:p>
     <w:p>
-      <w:r>
-        <w:t>identifier "CONFIG_FREERTOS_HZ" is undefined</w:t>
+      <w:proofErr w:type="gramStart"/>
+      <w:r>
+        <w:t>identifier</w:t>
+      </w:r>
+      <w:proofErr w:type="gramEnd"/>
+      <w:r>
+        <w:t xml:space="preserve"> "CONFIG_FREERTOS_HZ" is undefined</w:t>
       </w:r>
     </w:p>
     <w:p>
@@ -1232,10 +1491,7 @@
       </w:r>
     </w:p>
     <w:p/>
-    <w:p>
-      <w:bookmarkStart w:id="0" w:name="_GoBack"/>
-      <w:bookmarkEnd w:id="0"/>
-    </w:p>
+    <w:p/>
     <w:sectPr>
       <w:pgSz w:w="12240" w:h="15840"/>
       <w:pgMar w:top="1440" w:right="1440" w:bottom="1440" w:left="1440" w:header="708" w:footer="708" w:gutter="0"/>

</xml_diff>

<commit_message>
RTOS-->>UART send and receive task ,blinking  LED
</commit_message>
<xml_diff>
--- a/Errors.docx
+++ b/Errors.docx
@@ -282,10 +282,7 @@
       </w:r>
       <w:proofErr w:type="spellEnd"/>
     </w:p>
-    <w:p>
-      <w:bookmarkStart w:id="0" w:name="_GoBack"/>
-      <w:bookmarkEnd w:id="0"/>
-    </w:p>
+    <w:p/>
     <w:p>
       <w:r>
         <w:t>But I don\t Know why I’</w:t>
@@ -570,6 +567,9 @@
       </w:r>
     </w:p>
     <w:p>
+      <w:pPr>
+        <w:ind w:left="1440" w:firstLine="720"/>
+      </w:pPr>
       <w:r>
         <w:t xml:space="preserve">Start idf.py </w:t>
       </w:r>
@@ -586,7 +586,12 @@
         </w:pBdr>
       </w:pPr>
       <w:r>
-        <w:t xml:space="preserve">For example you can use it to change </w:t>
+        <w:t>For example you ca</w:t>
+      </w:r>
+      <w:bookmarkStart w:id="0" w:name="_GoBack"/>
+      <w:bookmarkEnd w:id="0"/>
+      <w:r>
+        <w:t xml:space="preserve">n use it to change </w:t>
       </w:r>
       <w:proofErr w:type="spellStart"/>
       <w:proofErr w:type="gramStart"/>

</xml_diff>

<commit_message>
LED control over UART. use serial terminal like Putty
</commit_message>
<xml_diff>
--- a/Errors.docx
+++ b/Errors.docx
@@ -2,6 +2,75 @@
 <file path=word/document.xml><?xml version="1.0" encoding="utf-8"?>
 <w:document xmlns:wpc="http://schemas.microsoft.com/office/word/2010/wordprocessingCanvas" xmlns:mc="http://schemas.openxmlformats.org/markup-compatibility/2006" xmlns:o="urn:schemas-microsoft-com:office:office" xmlns:r="http://schemas.openxmlformats.org/officeDocument/2006/relationships" xmlns:m="http://schemas.openxmlformats.org/officeDocument/2006/math" xmlns:v="urn:schemas-microsoft-com:vml" xmlns:wp14="http://schemas.microsoft.com/office/word/2010/wordprocessingDrawing" xmlns:wp="http://schemas.openxmlformats.org/drawingml/2006/wordprocessingDrawing" xmlns:w10="urn:schemas-microsoft-com:office:word" xmlns:w="http://schemas.openxmlformats.org/wordprocessingml/2006/main" xmlns:w14="http://schemas.microsoft.com/office/word/2010/wordml" xmlns:w15="http://schemas.microsoft.com/office/word/2012/wordml" xmlns:wpg="http://schemas.microsoft.com/office/word/2010/wordprocessingGroup" xmlns:wpi="http://schemas.microsoft.com/office/word/2010/wordprocessingInk" xmlns:wne="http://schemas.microsoft.com/office/word/2006/wordml" xmlns:wps="http://schemas.microsoft.com/office/word/2010/wordprocessingShape" mc:Ignorable="w14 w15 wp14">
   <w:body>
+    <w:p>
+      <w:pPr>
+        <w:pBdr>
+          <w:bottom w:val="single" w:sz="6" w:space="1" w:color="auto"/>
+        </w:pBdr>
+      </w:pPr>
+      <w:r>
+        <w:rPr>
+          <w:sz w:val="32"/>
+          <w:szCs w:val="32"/>
+          <w:highlight w:val="green"/>
+        </w:rPr>
+        <w:t>Align code</w:t>
+      </w:r>
+      <w:r>
+        <w:t xml:space="preserve"> in </w:t>
+      </w:r>
+      <w:proofErr w:type="spellStart"/>
+      <w:r>
+        <w:t>VsCode</w:t>
+      </w:r>
+      <w:proofErr w:type="spellEnd"/>
+      <w:r>
+        <w:t>:  Shift + Alt + F</w:t>
+      </w:r>
+    </w:p>
+    <w:p/>
+    <w:p>
+      <w:r>
+        <w:rPr>
+          <w:b/>
+          <w:bCs/>
+          <w:sz w:val="32"/>
+          <w:szCs w:val="32"/>
+          <w:highlight w:val="green"/>
+        </w:rPr>
+        <w:t>Static global variable</w:t>
+      </w:r>
+      <w:r>
+        <w:t xml:space="preserve">: this variable can only be used in which file it is defined and couldn’t be extern in other files check this video for more details </w:t>
+      </w:r>
+    </w:p>
+    <w:p>
+      <w:r>
+        <w:rPr>
+          <w:b/>
+          <w:bCs/>
+        </w:rPr>
+        <w:t>Static Global Variables | C Programming Tutorial</w:t>
+      </w:r>
+    </w:p>
+    <w:p>
+      <w:pPr>
+        <w:pBdr>
+          <w:bottom w:val="single" w:sz="6" w:space="1" w:color="auto"/>
+        </w:pBdr>
+      </w:pPr>
+      <w:hyperlink r:id="rId4" w:history="1">
+        <w:r>
+          <w:rPr>
+            <w:rStyle w:val="Hyperlink"/>
+          </w:rPr>
+          <w:t>https://www.youtube.com/watch?v=9Fs1tIWL-ac</w:t>
+        </w:r>
+      </w:hyperlink>
+    </w:p>
+    <w:p/>
+    <w:p/>
+    <w:p/>
     <w:p>
       <w:r>
         <w:rPr>
@@ -23,7 +92,7 @@
                     <pic:cNvPicPr/>
                   </pic:nvPicPr>
                   <pic:blipFill>
-                    <a:blip r:embed="rId4"/>
+                    <a:blip r:embed="rId5"/>
                     <a:stretch>
                       <a:fillRect/>
                     </a:stretch>
@@ -63,11 +132,12 @@
           <w:bCs/>
           <w:u w:val="single"/>
         </w:rPr>
+        <w:lastRenderedPageBreak/>
         <w:t>Installation and Use of the Visual Studio Code ESP-IDF Extension</w:t>
       </w:r>
     </w:p>
     <w:p>
-      <w:hyperlink r:id="rId5" w:history="1">
+      <w:hyperlink r:id="rId6" w:history="1">
         <w:r>
           <w:rPr>
             <w:rStyle w:val="Hyperlink"/>
@@ -110,7 +180,7 @@
                     <pic:cNvPicPr/>
                   </pic:nvPicPr>
                   <pic:blipFill>
-                    <a:blip r:embed="rId6"/>
+                    <a:blip r:embed="rId7"/>
                     <a:stretch>
                       <a:fillRect/>
                     </a:stretch>
@@ -152,7 +222,7 @@
                     <pic:cNvPicPr/>
                   </pic:nvPicPr>
                   <pic:blipFill rotWithShape="1">
-                    <a:blip r:embed="rId7"/>
+                    <a:blip r:embed="rId8"/>
                     <a:srcRect t="44627"/>
                     <a:stretch/>
                   </pic:blipFill>
@@ -230,7 +300,7 @@
                     <pic:cNvPicPr/>
                   </pic:nvPicPr>
                   <pic:blipFill>
-                    <a:blip r:embed="rId8"/>
+                    <a:blip r:embed="rId9"/>
                     <a:stretch>
                       <a:fillRect/>
                     </a:stretch>
@@ -308,7 +378,7 @@
           <w:u w:val="single"/>
         </w:rPr>
       </w:pPr>
-      <w:hyperlink r:id="rId9" w:history="1">
+      <w:hyperlink r:id="rId10" w:history="1">
         <w:r>
           <w:rPr>
             <w:rStyle w:val="Hyperlink"/>
@@ -430,7 +500,7 @@
     </w:p>
     <w:p/>
     <w:p>
-      <w:hyperlink r:id="rId10" w:history="1">
+      <w:hyperlink r:id="rId11" w:history="1">
         <w:r>
           <w:rPr>
             <w:rStyle w:val="Hyperlink"/>
@@ -446,6 +516,7 @@
         </w:pBdr>
       </w:pPr>
       <w:r>
+        <w:lastRenderedPageBreak/>
         <w:t xml:space="preserve">Time:  </w:t>
       </w:r>
       <w:r>
@@ -470,60 +541,11 @@
         <w:rPr>
           <w:noProof/>
         </w:rPr>
-        <w:lastRenderedPageBreak/>
         <w:drawing>
           <wp:inline distT="0" distB="0" distL="0" distR="0" wp14:anchorId="19C81516" wp14:editId="61CFDFC5">
             <wp:extent cx="5943600" cy="4089400"/>
             <wp:effectExtent l="0" t="0" r="0" b="6350"/>
             <wp:docPr id="4" name="Picture 4"/>
-            <wp:cNvGraphicFramePr>
-              <a:graphicFrameLocks xmlns:a="http://schemas.openxmlformats.org/drawingml/2006/main" noChangeAspect="1"/>
-            </wp:cNvGraphicFramePr>
-            <a:graphic xmlns:a="http://schemas.openxmlformats.org/drawingml/2006/main">
-              <a:graphicData uri="http://schemas.openxmlformats.org/drawingml/2006/picture">
-                <pic:pic xmlns:pic="http://schemas.openxmlformats.org/drawingml/2006/picture">
-                  <pic:nvPicPr>
-                    <pic:cNvPr id="1" name=""/>
-                    <pic:cNvPicPr/>
-                  </pic:nvPicPr>
-                  <pic:blipFill>
-                    <a:blip r:embed="rId11"/>
-                    <a:stretch>
-                      <a:fillRect/>
-                    </a:stretch>
-                  </pic:blipFill>
-                  <pic:spPr>
-                    <a:xfrm>
-                      <a:off x="0" y="0"/>
-                      <a:ext cx="5943600" cy="4089400"/>
-                    </a:xfrm>
-                    <a:prstGeom prst="rect">
-                      <a:avLst/>
-                    </a:prstGeom>
-                  </pic:spPr>
-                </pic:pic>
-              </a:graphicData>
-            </a:graphic>
-          </wp:inline>
-        </w:drawing>
-      </w:r>
-    </w:p>
-    <w:p/>
-    <w:p>
-      <w:r>
-        <w:t>Press F1 and type Terminal:</w:t>
-      </w:r>
-    </w:p>
-    <w:p>
-      <w:r>
-        <w:rPr>
-          <w:noProof/>
-        </w:rPr>
-        <w:drawing>
-          <wp:inline distT="0" distB="0" distL="0" distR="0" wp14:anchorId="1700953D" wp14:editId="0A6E7FD7">
-            <wp:extent cx="5943600" cy="640715"/>
-            <wp:effectExtent l="0" t="0" r="0" b="6985"/>
-            <wp:docPr id="5" name="Picture 5"/>
             <wp:cNvGraphicFramePr>
               <a:graphicFrameLocks xmlns:a="http://schemas.openxmlformats.org/drawingml/2006/main" noChangeAspect="1"/>
             </wp:cNvGraphicFramePr>
@@ -543,7 +565,7 @@
                   <pic:spPr>
                     <a:xfrm>
                       <a:off x="0" y="0"/>
-                      <a:ext cx="5943600" cy="640715"/>
+                      <a:ext cx="5943600" cy="4089400"/>
                     </a:xfrm>
                     <a:prstGeom prst="rect">
                       <a:avLst/>
@@ -556,52 +578,10 @@
         </w:drawing>
       </w:r>
     </w:p>
-    <w:p>
-      <w:r>
-        <w:t>Select ESP-IDF Terminal</w:t>
-      </w:r>
-    </w:p>
-    <w:p>
-      <w:r>
-        <w:t>Now in Terminal write:</w:t>
-      </w:r>
-    </w:p>
-    <w:p>
-      <w:pPr>
-        <w:ind w:left="1440" w:firstLine="720"/>
-      </w:pPr>
-      <w:r>
-        <w:t xml:space="preserve">Start idf.py </w:t>
-      </w:r>
-      <w:proofErr w:type="spellStart"/>
-      <w:r>
-        <w:t>menuconfig</w:t>
-      </w:r>
-      <w:proofErr w:type="spellEnd"/>
-    </w:p>
-    <w:p>
-      <w:pPr>
-        <w:pBdr>
-          <w:bottom w:val="single" w:sz="6" w:space="1" w:color="auto"/>
-        </w:pBdr>
-      </w:pPr>
-      <w:r>
-        <w:t>For example you ca</w:t>
-      </w:r>
-      <w:bookmarkStart w:id="0" w:name="_GoBack"/>
-      <w:bookmarkEnd w:id="0"/>
-      <w:r>
-        <w:t xml:space="preserve">n use it to change </w:t>
-      </w:r>
-      <w:proofErr w:type="spellStart"/>
-      <w:proofErr w:type="gramStart"/>
-      <w:r>
-        <w:t>cpu</w:t>
-      </w:r>
-      <w:proofErr w:type="spellEnd"/>
-      <w:proofErr w:type="gramEnd"/>
-      <w:r>
-        <w:t xml:space="preserve"> frequency of ESP32</w:t>
+    <w:p/>
+    <w:p>
+      <w:r>
+        <w:t>Press F1 and type Terminal:</w:t>
       </w:r>
     </w:p>
     <w:p>
@@ -609,12 +589,11 @@
         <w:rPr>
           <w:noProof/>
         </w:rPr>
-        <w:lastRenderedPageBreak/>
         <w:drawing>
-          <wp:inline distT="0" distB="0" distL="0" distR="0" wp14:anchorId="72B495A0" wp14:editId="3789AB8A">
-            <wp:extent cx="5943600" cy="3962400"/>
-            <wp:effectExtent l="0" t="0" r="0" b="0"/>
-            <wp:docPr id="6" name="Picture 6"/>
+          <wp:inline distT="0" distB="0" distL="0" distR="0" wp14:anchorId="1700953D" wp14:editId="0A6E7FD7">
+            <wp:extent cx="5943600" cy="640715"/>
+            <wp:effectExtent l="0" t="0" r="0" b="6985"/>
+            <wp:docPr id="5" name="Picture 5"/>
             <wp:cNvGraphicFramePr>
               <a:graphicFrameLocks xmlns:a="http://schemas.openxmlformats.org/drawingml/2006/main" noChangeAspect="1"/>
             </wp:cNvGraphicFramePr>
@@ -634,7 +613,7 @@
                   <pic:spPr>
                     <a:xfrm>
                       <a:off x="0" y="0"/>
-                      <a:ext cx="5943600" cy="3962400"/>
+                      <a:ext cx="5943600" cy="640715"/>
                     </a:xfrm>
                     <a:prstGeom prst="rect">
                       <a:avLst/>
@@ -647,155 +626,47 @@
         </w:drawing>
       </w:r>
     </w:p>
-    <w:p/>
-    <w:p>
-      <w:pPr>
-        <w:pBdr>
-          <w:bottom w:val="double" w:sz="6" w:space="1" w:color="auto"/>
-        </w:pBdr>
-      </w:pPr>
-    </w:p>
-    <w:p>
-      <w:pPr>
-        <w:rPr>
-          <w:rFonts w:ascii="Segoe UI" w:hAnsi="Segoe UI" w:cs="Segoe UI"/>
-          <w:color w:val="CCCCCC"/>
-          <w:sz w:val="21"/>
-          <w:szCs w:val="21"/>
-          <w:shd w:val="clear" w:color="auto" w:fill="202020"/>
-        </w:rPr>
-      </w:pPr>
-      <w:r>
-        <w:rPr>
-          <w:rFonts w:ascii="Segoe UI" w:hAnsi="Segoe UI" w:cs="Segoe UI"/>
-          <w:color w:val="CCCCCC"/>
-          <w:sz w:val="21"/>
-          <w:szCs w:val="21"/>
-          <w:shd w:val="clear" w:color="auto" w:fill="202020"/>
-        </w:rPr>
-        <w:t xml:space="preserve">ESP-IDF Hint: </w:t>
+    <w:p>
+      <w:r>
+        <w:t>Select ESP-IDF Terminal</w:t>
+      </w:r>
+    </w:p>
+    <w:p>
+      <w:r>
+        <w:t>Now in Terminal write:</w:t>
+      </w:r>
+    </w:p>
+    <w:p>
+      <w:pPr>
+        <w:ind w:left="1440" w:firstLine="720"/>
+      </w:pPr>
+      <w:r>
+        <w:t xml:space="preserve">Start idf.py </w:t>
       </w:r>
       <w:proofErr w:type="spellStart"/>
       <w:r>
-        <w:rPr>
-          <w:rFonts w:ascii="Segoe UI" w:hAnsi="Segoe UI" w:cs="Segoe UI"/>
-          <w:color w:val="CCCCCC"/>
-          <w:sz w:val="21"/>
-          <w:szCs w:val="21"/>
-          <w:shd w:val="clear" w:color="auto" w:fill="202020"/>
-        </w:rPr>
-        <w:t>esp_mac.h</w:t>
+        <w:t>menuconfig</w:t>
       </w:r>
       <w:proofErr w:type="spellEnd"/>
-      <w:r>
-        <w:rPr>
-          <w:rFonts w:ascii="Segoe UI" w:hAnsi="Segoe UI" w:cs="Segoe UI"/>
-          <w:color w:val="CCCCCC"/>
-          <w:sz w:val="21"/>
-          <w:szCs w:val="21"/>
-          <w:shd w:val="clear" w:color="auto" w:fill="202020"/>
-        </w:rPr>
-        <w:t xml:space="preserve"> header file is not included by </w:t>
+    </w:p>
+    <w:p>
+      <w:pPr>
+        <w:pBdr>
+          <w:bottom w:val="single" w:sz="6" w:space="1" w:color="auto"/>
+        </w:pBdr>
+      </w:pPr>
+      <w:r>
+        <w:t xml:space="preserve">For example you can use it to change </w:t>
       </w:r>
       <w:proofErr w:type="spellStart"/>
       <w:r>
-        <w:rPr>
-          <w:rFonts w:ascii="Segoe UI" w:hAnsi="Segoe UI" w:cs="Segoe UI"/>
-          <w:color w:val="CCCCCC"/>
-          <w:sz w:val="21"/>
-          <w:szCs w:val="21"/>
-          <w:shd w:val="clear" w:color="auto" w:fill="202020"/>
-        </w:rPr>
-        <w:t>esp_system.h</w:t>
+        <w:t>cpu</w:t>
       </w:r>
       <w:proofErr w:type="spellEnd"/>
       <w:r>
-        <w:rPr>
-          <w:rFonts w:ascii="Segoe UI" w:hAnsi="Segoe UI" w:cs="Segoe UI"/>
-          <w:color w:val="CCCCCC"/>
-          <w:sz w:val="21"/>
-          <w:szCs w:val="21"/>
-          <w:shd w:val="clear" w:color="auto" w:fill="202020"/>
-        </w:rPr>
-        <w:t xml:space="preserve"> anymore. It shall then be manually included with #include "</w:t>
-      </w:r>
-      <w:proofErr w:type="spellStart"/>
-      <w:r>
-        <w:rPr>
-          <w:rFonts w:ascii="Segoe UI" w:hAnsi="Segoe UI" w:cs="Segoe UI"/>
-          <w:color w:val="CCCCCC"/>
-          <w:sz w:val="21"/>
-          <w:szCs w:val="21"/>
-          <w:shd w:val="clear" w:color="auto" w:fill="202020"/>
-        </w:rPr>
-        <w:t>esp_mac.h</w:t>
-      </w:r>
-      <w:proofErr w:type="spellEnd"/>
-      <w:r>
-        <w:rPr>
-          <w:rFonts w:ascii="Segoe UI" w:hAnsi="Segoe UI" w:cs="Segoe UI"/>
-          <w:color w:val="CCCCCC"/>
-          <w:sz w:val="21"/>
-          <w:szCs w:val="21"/>
-          <w:shd w:val="clear" w:color="auto" w:fill="202020"/>
-        </w:rPr>
-        <w:t>"</w:t>
-      </w:r>
-    </w:p>
-    <w:p/>
-    <w:p/>
-    <w:p>
-      <w:proofErr w:type="gramStart"/>
-      <w:r>
-        <w:t>Add :</w:t>
-      </w:r>
-      <w:proofErr w:type="gramEnd"/>
-    </w:p>
-    <w:p>
-      <w:r>
-        <w:t>"C</w:t>
-      </w:r>
-      <w:proofErr w:type="gramStart"/>
-      <w:r>
-        <w:t>:/</w:t>
-      </w:r>
-      <w:proofErr w:type="gramEnd"/>
-      <w:r>
-        <w:t>Users/Iran/esp/**",</w:t>
-      </w:r>
-    </w:p>
-    <w:p>
-      <w:r>
-        <w:t xml:space="preserve">        "C</w:t>
-      </w:r>
-      <w:proofErr w:type="gramStart"/>
-      <w:r>
-        <w:t>:/</w:t>
-      </w:r>
-      <w:proofErr w:type="gramEnd"/>
-      <w:r>
-        <w:t>Espressif/**",</w:t>
-      </w:r>
-    </w:p>
-    <w:p>
-      <w:r>
-        <w:t xml:space="preserve">        "C:/Users/Iran/esp/v5.2.2/esp-idf/components/log/include"</w:t>
-      </w:r>
-    </w:p>
-    <w:p>
-      <w:r>
-        <w:t xml:space="preserve">To </w:t>
-      </w:r>
-      <w:proofErr w:type="spellStart"/>
-      <w:r>
-        <w:t>Json</w:t>
-      </w:r>
-      <w:proofErr w:type="spellEnd"/>
-      <w:r>
-        <w:t xml:space="preserve"> file of your project</w:t>
-      </w:r>
-    </w:p>
-    <w:p/>
+        <w:t xml:space="preserve"> frequency of ESP32</w:t>
+      </w:r>
+    </w:p>
     <w:p>
       <w:r>
         <w:rPr>
@@ -803,10 +674,10 @@
         </w:rPr>
         <w:lastRenderedPageBreak/>
         <w:drawing>
-          <wp:inline distT="0" distB="0" distL="0" distR="0" wp14:anchorId="120FE6DA" wp14:editId="741DE542">
-            <wp:extent cx="5943600" cy="1891665"/>
+          <wp:inline distT="0" distB="0" distL="0" distR="0" wp14:anchorId="72B495A0" wp14:editId="3789AB8A">
+            <wp:extent cx="5943600" cy="3962400"/>
             <wp:effectExtent l="0" t="0" r="0" b="0"/>
-            <wp:docPr id="8" name="Picture 8"/>
+            <wp:docPr id="6" name="Picture 6"/>
             <wp:cNvGraphicFramePr>
               <a:graphicFrameLocks xmlns:a="http://schemas.openxmlformats.org/drawingml/2006/main" noChangeAspect="1"/>
             </wp:cNvGraphicFramePr>
@@ -826,7 +697,7 @@
                   <pic:spPr>
                     <a:xfrm>
                       <a:off x="0" y="0"/>
-                      <a:ext cx="5943600" cy="1891665"/>
+                      <a:ext cx="5943600" cy="3962400"/>
                     </a:xfrm>
                     <a:prstGeom prst="rect">
                       <a:avLst/>
@@ -839,6 +710,7 @@
         </w:drawing>
       </w:r>
     </w:p>
+    <w:p/>
     <w:p>
       <w:pPr>
         <w:pBdr>
@@ -846,17 +718,140 @@
         </w:pBdr>
       </w:pPr>
     </w:p>
+    <w:p>
+      <w:pPr>
+        <w:rPr>
+          <w:rFonts w:ascii="Segoe UI" w:hAnsi="Segoe UI" w:cs="Segoe UI"/>
+          <w:color w:val="CCCCCC"/>
+          <w:sz w:val="21"/>
+          <w:szCs w:val="21"/>
+          <w:shd w:val="clear" w:color="auto" w:fill="202020"/>
+        </w:rPr>
+      </w:pPr>
+      <w:r>
+        <w:rPr>
+          <w:rFonts w:ascii="Segoe UI" w:hAnsi="Segoe UI" w:cs="Segoe UI"/>
+          <w:color w:val="CCCCCC"/>
+          <w:sz w:val="21"/>
+          <w:szCs w:val="21"/>
+          <w:shd w:val="clear" w:color="auto" w:fill="202020"/>
+        </w:rPr>
+        <w:t xml:space="preserve">ESP-IDF Hint: </w:t>
+      </w:r>
+      <w:proofErr w:type="spellStart"/>
+      <w:r>
+        <w:rPr>
+          <w:rFonts w:ascii="Segoe UI" w:hAnsi="Segoe UI" w:cs="Segoe UI"/>
+          <w:color w:val="CCCCCC"/>
+          <w:sz w:val="21"/>
+          <w:szCs w:val="21"/>
+          <w:shd w:val="clear" w:color="auto" w:fill="202020"/>
+        </w:rPr>
+        <w:t>esp_mac.h</w:t>
+      </w:r>
+      <w:proofErr w:type="spellEnd"/>
+      <w:r>
+        <w:rPr>
+          <w:rFonts w:ascii="Segoe UI" w:hAnsi="Segoe UI" w:cs="Segoe UI"/>
+          <w:color w:val="CCCCCC"/>
+          <w:sz w:val="21"/>
+          <w:szCs w:val="21"/>
+          <w:shd w:val="clear" w:color="auto" w:fill="202020"/>
+        </w:rPr>
+        <w:t xml:space="preserve"> header file is not included by </w:t>
+      </w:r>
+      <w:proofErr w:type="spellStart"/>
+      <w:r>
+        <w:rPr>
+          <w:rFonts w:ascii="Segoe UI" w:hAnsi="Segoe UI" w:cs="Segoe UI"/>
+          <w:color w:val="CCCCCC"/>
+          <w:sz w:val="21"/>
+          <w:szCs w:val="21"/>
+          <w:shd w:val="clear" w:color="auto" w:fill="202020"/>
+        </w:rPr>
+        <w:t>esp_system.h</w:t>
+      </w:r>
+      <w:proofErr w:type="spellEnd"/>
+      <w:r>
+        <w:rPr>
+          <w:rFonts w:ascii="Segoe UI" w:hAnsi="Segoe UI" w:cs="Segoe UI"/>
+          <w:color w:val="CCCCCC"/>
+          <w:sz w:val="21"/>
+          <w:szCs w:val="21"/>
+          <w:shd w:val="clear" w:color="auto" w:fill="202020"/>
+        </w:rPr>
+        <w:t xml:space="preserve"> anymore. It shall then be manually included with #include "</w:t>
+      </w:r>
+      <w:proofErr w:type="spellStart"/>
+      <w:r>
+        <w:rPr>
+          <w:rFonts w:ascii="Segoe UI" w:hAnsi="Segoe UI" w:cs="Segoe UI"/>
+          <w:color w:val="CCCCCC"/>
+          <w:sz w:val="21"/>
+          <w:szCs w:val="21"/>
+          <w:shd w:val="clear" w:color="auto" w:fill="202020"/>
+        </w:rPr>
+        <w:t>esp_mac.h</w:t>
+      </w:r>
+      <w:proofErr w:type="spellEnd"/>
+      <w:r>
+        <w:rPr>
+          <w:rFonts w:ascii="Segoe UI" w:hAnsi="Segoe UI" w:cs="Segoe UI"/>
+          <w:color w:val="CCCCCC"/>
+          <w:sz w:val="21"/>
+          <w:szCs w:val="21"/>
+          <w:shd w:val="clear" w:color="auto" w:fill="202020"/>
+        </w:rPr>
+        <w:t>"</w:t>
+      </w:r>
+    </w:p>
     <w:p/>
+    <w:p/>
+    <w:p>
+      <w:r>
+        <w:t>Add :</w:t>
+      </w:r>
+    </w:p>
+    <w:p>
+      <w:r>
+        <w:t>"C:/Users/Iran/esp/**",</w:t>
+      </w:r>
+    </w:p>
+    <w:p>
+      <w:r>
+        <w:t xml:space="preserve">        "C:/Espressif/**",</w:t>
+      </w:r>
+    </w:p>
+    <w:p>
+      <w:r>
+        <w:t xml:space="preserve">        "C:/Users/Iran/esp/v5.2.2/esp-idf/components/log/include"</w:t>
+      </w:r>
+    </w:p>
+    <w:p>
+      <w:r>
+        <w:t xml:space="preserve">To </w:t>
+      </w:r>
+      <w:proofErr w:type="spellStart"/>
+      <w:r>
+        <w:t>Json</w:t>
+      </w:r>
+      <w:proofErr w:type="spellEnd"/>
+      <w:r>
+        <w:t xml:space="preserve"> file of your project</w:t>
+      </w:r>
+    </w:p>
+    <w:p/>
     <w:p>
       <w:r>
         <w:rPr>
           <w:noProof/>
         </w:rPr>
+        <w:lastRenderedPageBreak/>
         <w:drawing>
-          <wp:inline distT="0" distB="0" distL="0" distR="0" wp14:anchorId="44AC7E14" wp14:editId="6CC07C07">
-            <wp:extent cx="5943600" cy="1274445"/>
-            <wp:effectExtent l="0" t="0" r="0" b="1905"/>
-            <wp:docPr id="9" name="Picture 9"/>
+          <wp:inline distT="0" distB="0" distL="0" distR="0" wp14:anchorId="120FE6DA" wp14:editId="741DE542">
+            <wp:extent cx="5943600" cy="1891665"/>
+            <wp:effectExtent l="0" t="0" r="0" b="0"/>
+            <wp:docPr id="8" name="Picture 8"/>
             <wp:cNvGraphicFramePr>
               <a:graphicFrameLocks xmlns:a="http://schemas.openxmlformats.org/drawingml/2006/main" noChangeAspect="1"/>
             </wp:cNvGraphicFramePr>
@@ -876,7 +871,7 @@
                   <pic:spPr>
                     <a:xfrm>
                       <a:off x="0" y="0"/>
-                      <a:ext cx="5943600" cy="1274445"/>
+                      <a:ext cx="5943600" cy="1891665"/>
                     </a:xfrm>
                     <a:prstGeom prst="rect">
                       <a:avLst/>
@@ -890,53 +885,23 @@
       </w:r>
     </w:p>
     <w:p>
-      <w:r>
-        <w:t xml:space="preserve">W (273) </w:t>
-      </w:r>
-      <w:proofErr w:type="spellStart"/>
-      <w:r>
-        <w:t>spi_flash</w:t>
-      </w:r>
-      <w:proofErr w:type="spellEnd"/>
-      <w:r>
-        <w:t xml:space="preserve">: Detected </w:t>
-      </w:r>
-      <w:proofErr w:type="gramStart"/>
-      <w:r>
-        <w:t>size(</w:t>
-      </w:r>
-      <w:proofErr w:type="gramEnd"/>
-      <w:r>
-        <w:t>8192k) larger than the size in the binary image header(2048k). Using the size in the binary image header.</w:t>
-      </w:r>
-    </w:p>
-    <w:p>
-      <w:r>
-        <w:t xml:space="preserve">Solution: </w:t>
-      </w:r>
+      <w:pPr>
+        <w:pBdr>
+          <w:bottom w:val="double" w:sz="6" w:space="1" w:color="auto"/>
+        </w:pBdr>
+      </w:pPr>
     </w:p>
     <w:p/>
-    <w:p/>
-    <w:p/>
-    <w:p/>
-    <w:p/>
-    <w:p>
-      <w:pPr>
-        <w:pBdr>
-          <w:bottom w:val="double" w:sz="6" w:space="1" w:color="auto"/>
-        </w:pBdr>
-      </w:pPr>
-    </w:p>
     <w:p>
       <w:r>
         <w:rPr>
           <w:noProof/>
         </w:rPr>
         <w:drawing>
-          <wp:inline distT="0" distB="0" distL="0" distR="0" wp14:anchorId="37DDF80D" wp14:editId="7C080E84">
-            <wp:extent cx="5943600" cy="824230"/>
-            <wp:effectExtent l="0" t="0" r="0" b="0"/>
-            <wp:docPr id="10" name="Picture 10"/>
+          <wp:inline distT="0" distB="0" distL="0" distR="0" wp14:anchorId="44AC7E14" wp14:editId="6CC07C07">
+            <wp:extent cx="5943600" cy="1274445"/>
+            <wp:effectExtent l="0" t="0" r="0" b="1905"/>
+            <wp:docPr id="9" name="Picture 9"/>
             <wp:cNvGraphicFramePr>
               <a:graphicFrameLocks xmlns:a="http://schemas.openxmlformats.org/drawingml/2006/main" noChangeAspect="1"/>
             </wp:cNvGraphicFramePr>
@@ -956,7 +921,7 @@
                   <pic:spPr>
                     <a:xfrm>
                       <a:off x="0" y="0"/>
-                      <a:ext cx="5943600" cy="824230"/>
+                      <a:ext cx="5943600" cy="1274445"/>
                     </a:xfrm>
                     <a:prstGeom prst="rect">
                       <a:avLst/>
@@ -971,15 +936,44 @@
     </w:p>
     <w:p>
       <w:r>
+        <w:t xml:space="preserve">W (273) </w:t>
+      </w:r>
+      <w:proofErr w:type="spellStart"/>
+      <w:r>
+        <w:t>spi_flash</w:t>
+      </w:r>
+      <w:proofErr w:type="spellEnd"/>
+      <w:r>
+        <w:t>: Detected size(8192k) larger than the size in the binary image header(2048k). Using the size in the binary image header.</w:t>
+      </w:r>
+    </w:p>
+    <w:p>
+      <w:r>
+        <w:t xml:space="preserve">Solution: </w:t>
+      </w:r>
+    </w:p>
+    <w:p/>
+    <w:p/>
+    <w:p/>
+    <w:p/>
+    <w:p/>
+    <w:p>
+      <w:pPr>
+        <w:pBdr>
+          <w:bottom w:val="double" w:sz="6" w:space="1" w:color="auto"/>
+        </w:pBdr>
+      </w:pPr>
+    </w:p>
+    <w:p>
+      <w:r>
         <w:rPr>
           <w:noProof/>
         </w:rPr>
-        <w:lastRenderedPageBreak/>
         <w:drawing>
-          <wp:inline distT="0" distB="0" distL="0" distR="0" wp14:anchorId="0BDF1DD6" wp14:editId="6268F756">
-            <wp:extent cx="5943600" cy="1503680"/>
-            <wp:effectExtent l="0" t="0" r="0" b="1270"/>
-            <wp:docPr id="12" name="Picture 12"/>
+          <wp:inline distT="0" distB="0" distL="0" distR="0" wp14:anchorId="37DDF80D" wp14:editId="7C080E84">
+            <wp:extent cx="5943600" cy="824230"/>
+            <wp:effectExtent l="0" t="0" r="0" b="0"/>
+            <wp:docPr id="10" name="Picture 10"/>
             <wp:cNvGraphicFramePr>
               <a:graphicFrameLocks xmlns:a="http://schemas.openxmlformats.org/drawingml/2006/main" noChangeAspect="1"/>
             </wp:cNvGraphicFramePr>
@@ -999,7 +993,7 @@
                   <pic:spPr>
                     <a:xfrm>
                       <a:off x="0" y="0"/>
-                      <a:ext cx="5943600" cy="1503680"/>
+                      <a:ext cx="5943600" cy="824230"/>
                     </a:xfrm>
                     <a:prstGeom prst="rect">
                       <a:avLst/>
@@ -1014,25 +1008,15 @@
     </w:p>
     <w:p>
       <w:r>
-        <w:t xml:space="preserve">Solution: file CMkeList.txt should </w:t>
-      </w:r>
-      <w:r>
-        <w:t>contain</w:t>
-      </w:r>
-      <w:r>
-        <w:t xml:space="preserve">s .c file name inside like image below </w:t>
-      </w:r>
-    </w:p>
-    <w:p>
-      <w:r>
         <w:rPr>
           <w:noProof/>
         </w:rPr>
+        <w:lastRenderedPageBreak/>
         <w:drawing>
-          <wp:inline distT="0" distB="0" distL="0" distR="0" wp14:anchorId="68C331F8" wp14:editId="3D42BD77">
-            <wp:extent cx="5943600" cy="1929765"/>
-            <wp:effectExtent l="0" t="0" r="0" b="0"/>
-            <wp:docPr id="11" name="Picture 11"/>
+          <wp:inline distT="0" distB="0" distL="0" distR="0" wp14:anchorId="0BDF1DD6" wp14:editId="6268F756">
+            <wp:extent cx="5943600" cy="1503680"/>
+            <wp:effectExtent l="0" t="0" r="0" b="1270"/>
+            <wp:docPr id="12" name="Picture 12"/>
             <wp:cNvGraphicFramePr>
               <a:graphicFrameLocks xmlns:a="http://schemas.openxmlformats.org/drawingml/2006/main" noChangeAspect="1"/>
             </wp:cNvGraphicFramePr>
@@ -1052,6 +1036,59 @@
                   <pic:spPr>
                     <a:xfrm>
                       <a:off x="0" y="0"/>
+                      <a:ext cx="5943600" cy="1503680"/>
+                    </a:xfrm>
+                    <a:prstGeom prst="rect">
+                      <a:avLst/>
+                    </a:prstGeom>
+                  </pic:spPr>
+                </pic:pic>
+              </a:graphicData>
+            </a:graphic>
+          </wp:inline>
+        </w:drawing>
+      </w:r>
+    </w:p>
+    <w:p>
+      <w:r>
+        <w:t xml:space="preserve">Solution: file CMkeList.txt should </w:t>
+      </w:r>
+      <w:r>
+        <w:t>contain</w:t>
+      </w:r>
+      <w:r>
+        <w:t xml:space="preserve">s .c file name inside like image below </w:t>
+      </w:r>
+    </w:p>
+    <w:p>
+      <w:r>
+        <w:rPr>
+          <w:noProof/>
+        </w:rPr>
+        <w:drawing>
+          <wp:inline distT="0" distB="0" distL="0" distR="0" wp14:anchorId="68C331F8" wp14:editId="3D42BD77">
+            <wp:extent cx="5943600" cy="1929765"/>
+            <wp:effectExtent l="0" t="0" r="0" b="0"/>
+            <wp:docPr id="11" name="Picture 11"/>
+            <wp:cNvGraphicFramePr>
+              <a:graphicFrameLocks xmlns:a="http://schemas.openxmlformats.org/drawingml/2006/main" noChangeAspect="1"/>
+            </wp:cNvGraphicFramePr>
+            <a:graphic xmlns:a="http://schemas.openxmlformats.org/drawingml/2006/main">
+              <a:graphicData uri="http://schemas.openxmlformats.org/drawingml/2006/picture">
+                <pic:pic xmlns:pic="http://schemas.openxmlformats.org/drawingml/2006/picture">
+                  <pic:nvPicPr>
+                    <pic:cNvPr id="1" name=""/>
+                    <pic:cNvPicPr/>
+                  </pic:nvPicPr>
+                  <pic:blipFill>
+                    <a:blip r:embed="rId19"/>
+                    <a:stretch>
+                      <a:fillRect/>
+                    </a:stretch>
+                  </pic:blipFill>
+                  <pic:spPr>
+                    <a:xfrm>
+                      <a:off x="0" y="0"/>
                       <a:ext cx="5943600" cy="1929765"/>
                     </a:xfrm>
                     <a:prstGeom prst="rect">
@@ -1249,13 +1286,8 @@
           <w:bottom w:val="single" w:sz="6" w:space="1" w:color="auto"/>
         </w:pBdr>
       </w:pPr>
-      <w:proofErr w:type="gramStart"/>
-      <w:r>
-        <w:t>void</w:t>
-      </w:r>
-      <w:proofErr w:type="gramEnd"/>
-      <w:r>
-        <w:t xml:space="preserve"> </w:t>
+      <w:r>
+        <w:t xml:space="preserve">void </w:t>
       </w:r>
       <w:proofErr w:type="spellStart"/>
       <w:r>
@@ -1283,51 +1315,27 @@
         </w:pBdr>
       </w:pPr>
       <w:r>
-        <w:t>   </w:t>
-      </w:r>
-      <w:proofErr w:type="gramStart"/>
-      <w:r>
-        <w:t>volatile</w:t>
-      </w:r>
-      <w:proofErr w:type="gramEnd"/>
-      <w:r>
-        <w:t xml:space="preserve"> __UINT32_TYPE__* gpio_out_w1ts_reg = (volatile __UINT32_TYPE__*) GPIO_OUT_W1TS_REG;</w:t>
-      </w:r>
-    </w:p>
-    <w:p>
-      <w:pPr>
-        <w:pBdr>
-          <w:bottom w:val="single" w:sz="6" w:space="1" w:color="auto"/>
-        </w:pBdr>
-      </w:pPr>
-      <w:r>
-        <w:t>   </w:t>
-      </w:r>
-      <w:proofErr w:type="gramStart"/>
-      <w:r>
-        <w:t>volatile</w:t>
-      </w:r>
-      <w:proofErr w:type="gramEnd"/>
-      <w:r>
-        <w:t xml:space="preserve"> __UINT32_TYPE__* gpio_out_w1tc_reg = (volatile __UINT32_TYPE__*) GPIO_OUT_W1TC_REG;</w:t>
-      </w:r>
-    </w:p>
-    <w:p>
-      <w:pPr>
-        <w:pBdr>
-          <w:bottom w:val="single" w:sz="6" w:space="1" w:color="auto"/>
-        </w:pBdr>
-      </w:pPr>
-      <w:r>
-        <w:t>   </w:t>
-      </w:r>
-      <w:proofErr w:type="gramStart"/>
-      <w:r>
-        <w:t>volatile</w:t>
-      </w:r>
-      <w:proofErr w:type="gramEnd"/>
-      <w:r>
-        <w:t xml:space="preserve"> __UINT32_TYPE__* </w:t>
+        <w:t>   volatile __UINT32_TYPE__* gpio_out_w1ts_reg = (volatile __UINT32_TYPE__*) GPIO_OUT_W1TS_REG;</w:t>
+      </w:r>
+    </w:p>
+    <w:p>
+      <w:pPr>
+        <w:pBdr>
+          <w:bottom w:val="single" w:sz="6" w:space="1" w:color="auto"/>
+        </w:pBdr>
+      </w:pPr>
+      <w:r>
+        <w:t>   volatile __UINT32_TYPE__* gpio_out_w1tc_reg = (volatile __UINT32_TYPE__*) GPIO_OUT_W1TC_REG;</w:t>
+      </w:r>
+    </w:p>
+    <w:p>
+      <w:pPr>
+        <w:pBdr>
+          <w:bottom w:val="single" w:sz="6" w:space="1" w:color="auto"/>
+        </w:pBdr>
+      </w:pPr>
+      <w:r>
+        <w:t xml:space="preserve">   volatile __UINT32_TYPE__* </w:t>
       </w:r>
       <w:proofErr w:type="spellStart"/>
       <w:r>
@@ -1433,7 +1441,7 @@
           <w:bottom w:val="single" w:sz="6" w:space="1" w:color="auto"/>
         </w:pBdr>
       </w:pPr>
-      <w:hyperlink r:id="rId19" w:history="1">
+      <w:hyperlink r:id="rId20" w:history="1">
         <w:r>
           <w:rPr>
             <w:rStyle w:val="Hyperlink"/>
@@ -1443,13 +1451,8 @@
       </w:hyperlink>
     </w:p>
     <w:p>
-      <w:proofErr w:type="gramStart"/>
-      <w:r>
-        <w:t>identifier</w:t>
-      </w:r>
-      <w:proofErr w:type="gramEnd"/>
-      <w:r>
-        <w:t xml:space="preserve"> "CONFIG_FREERTOS_HZ" is undefined</w:t>
+      <w:r>
+        <w:t>identifier "CONFIG_FREERTOS_HZ" is undefined</w:t>
       </w:r>
     </w:p>
     <w:p>
@@ -1474,7 +1477,7 @@
                     <pic:cNvPicPr/>
                   </pic:nvPicPr>
                   <pic:blipFill>
-                    <a:blip r:embed="rId20"/>
+                    <a:blip r:embed="rId21"/>
                     <a:stretch>
                       <a:fillRect/>
                     </a:stretch>
@@ -1496,7 +1499,681 @@
       </w:r>
     </w:p>
     <w:p/>
+    <w:p>
+      <w:pPr>
+        <w:pBdr>
+          <w:top w:val="single" w:sz="6" w:space="1" w:color="auto"/>
+          <w:bottom w:val="single" w:sz="6" w:space="1" w:color="auto"/>
+        </w:pBdr>
+      </w:pPr>
+    </w:p>
+    <w:p>
+      <w:r>
+        <w:t>I faced different errors</w:t>
+      </w:r>
+    </w:p>
+    <w:p>
+      <w:r>
+        <w:t>Stack over flow on task</w:t>
+      </w:r>
+    </w:p>
+    <w:p>
+      <w:r>
+        <w:t>vs code Task watchdog got triggered. The following tasks/users did not reset the watchdog in time:</w:t>
+      </w:r>
+    </w:p>
     <w:p/>
+    <w:p>
+      <w:pPr>
+        <w:rPr>
+          <w:b/>
+          <w:bCs/>
+          <w:color w:val="FF0000"/>
+          <w:sz w:val="32"/>
+          <w:szCs w:val="32"/>
+          <w:u w:val="single"/>
+        </w:rPr>
+      </w:pPr>
+      <w:r>
+        <w:rPr>
+          <w:b/>
+          <w:bCs/>
+          <w:color w:val="FF0000"/>
+          <w:sz w:val="32"/>
+          <w:szCs w:val="32"/>
+          <w:highlight w:val="green"/>
+          <w:u w:val="single"/>
+        </w:rPr>
+        <w:t>Solution:</w:t>
+      </w:r>
+    </w:p>
+    <w:p>
+      <w:pPr>
+        <w:shd w:val="clear" w:color="auto" w:fill="1F1F1F"/>
+        <w:spacing w:after="0" w:line="285" w:lineRule="atLeast"/>
+        <w:rPr>
+          <w:rFonts w:ascii="Consolas" w:eastAsia="Times New Roman" w:hAnsi="Consolas" w:cs="Times New Roman"/>
+          <w:color w:val="CCCCCC"/>
+          <w:sz w:val="21"/>
+          <w:szCs w:val="21"/>
+        </w:rPr>
+      </w:pPr>
+      <w:proofErr w:type="spellStart"/>
+      <w:r>
+        <w:rPr>
+          <w:rFonts w:ascii="Consolas" w:eastAsia="Times New Roman" w:hAnsi="Consolas" w:cs="Times New Roman"/>
+          <w:color w:val="DCDCAA"/>
+          <w:sz w:val="21"/>
+          <w:szCs w:val="21"/>
+        </w:rPr>
+        <w:t>xTaskCreate</w:t>
+      </w:r>
+      <w:proofErr w:type="spellEnd"/>
+      <w:r>
+        <w:rPr>
+          <w:rFonts w:ascii="Consolas" w:eastAsia="Times New Roman" w:hAnsi="Consolas" w:cs="Times New Roman"/>
+          <w:color w:val="CCCCCC"/>
+          <w:sz w:val="21"/>
+          <w:szCs w:val="21"/>
+        </w:rPr>
+        <w:t>(</w:t>
+      </w:r>
+      <w:proofErr w:type="spellStart"/>
+      <w:r>
+        <w:rPr>
+          <w:rFonts w:ascii="Consolas" w:eastAsia="Times New Roman" w:hAnsi="Consolas" w:cs="Times New Roman"/>
+          <w:color w:val="DCDCAA"/>
+          <w:sz w:val="21"/>
+          <w:szCs w:val="21"/>
+        </w:rPr>
+        <w:t>UartTest</w:t>
+      </w:r>
+      <w:proofErr w:type="spellEnd"/>
+      <w:r>
+        <w:rPr>
+          <w:rFonts w:ascii="Consolas" w:eastAsia="Times New Roman" w:hAnsi="Consolas" w:cs="Times New Roman"/>
+          <w:color w:val="CCCCCC"/>
+          <w:sz w:val="21"/>
+          <w:szCs w:val="21"/>
+        </w:rPr>
+        <w:t xml:space="preserve">, </w:t>
+      </w:r>
+      <w:r>
+        <w:rPr>
+          <w:rFonts w:ascii="Consolas" w:eastAsia="Times New Roman" w:hAnsi="Consolas" w:cs="Times New Roman"/>
+          <w:color w:val="CE9178"/>
+          <w:sz w:val="21"/>
+          <w:szCs w:val="21"/>
+        </w:rPr>
+        <w:t>"</w:t>
+      </w:r>
+      <w:proofErr w:type="spellStart"/>
+      <w:r>
+        <w:rPr>
+          <w:rFonts w:ascii="Consolas" w:eastAsia="Times New Roman" w:hAnsi="Consolas" w:cs="Times New Roman"/>
+          <w:color w:val="CE9178"/>
+          <w:sz w:val="21"/>
+          <w:szCs w:val="21"/>
+        </w:rPr>
+        <w:t>UartTest_task</w:t>
+      </w:r>
+      <w:proofErr w:type="spellEnd"/>
+      <w:r>
+        <w:rPr>
+          <w:rFonts w:ascii="Consolas" w:eastAsia="Times New Roman" w:hAnsi="Consolas" w:cs="Times New Roman"/>
+          <w:color w:val="CE9178"/>
+          <w:sz w:val="21"/>
+          <w:szCs w:val="21"/>
+        </w:rPr>
+        <w:t>"</w:t>
+      </w:r>
+      <w:r>
+        <w:rPr>
+          <w:rFonts w:ascii="Consolas" w:eastAsia="Times New Roman" w:hAnsi="Consolas" w:cs="Times New Roman"/>
+          <w:color w:val="CCCCCC"/>
+          <w:sz w:val="21"/>
+          <w:szCs w:val="21"/>
+        </w:rPr>
+        <w:t xml:space="preserve">, </w:t>
+      </w:r>
+      <w:r>
+        <w:rPr>
+          <w:rFonts w:ascii="Consolas" w:eastAsia="Times New Roman" w:hAnsi="Consolas" w:cs="Times New Roman"/>
+          <w:color w:val="B5CEA8"/>
+          <w:sz w:val="21"/>
+          <w:szCs w:val="21"/>
+        </w:rPr>
+        <w:t>2048</w:t>
+      </w:r>
+      <w:r>
+        <w:rPr>
+          <w:rFonts w:ascii="Consolas" w:eastAsia="Times New Roman" w:hAnsi="Consolas" w:cs="Times New Roman"/>
+          <w:color w:val="CCCCCC"/>
+          <w:sz w:val="21"/>
+          <w:szCs w:val="21"/>
+        </w:rPr>
+        <w:t xml:space="preserve">, </w:t>
+      </w:r>
+      <w:r>
+        <w:rPr>
+          <w:rFonts w:ascii="Consolas" w:eastAsia="Times New Roman" w:hAnsi="Consolas" w:cs="Times New Roman"/>
+          <w:color w:val="569CD6"/>
+          <w:sz w:val="21"/>
+          <w:szCs w:val="21"/>
+        </w:rPr>
+        <w:t>NULL</w:t>
+      </w:r>
+      <w:r>
+        <w:rPr>
+          <w:rFonts w:ascii="Consolas" w:eastAsia="Times New Roman" w:hAnsi="Consolas" w:cs="Times New Roman"/>
+          <w:color w:val="CCCCCC"/>
+          <w:sz w:val="21"/>
+          <w:szCs w:val="21"/>
+        </w:rPr>
+        <w:t xml:space="preserve">, </w:t>
+      </w:r>
+      <w:r>
+        <w:rPr>
+          <w:rFonts w:ascii="Consolas" w:eastAsia="Times New Roman" w:hAnsi="Consolas" w:cs="Times New Roman"/>
+          <w:color w:val="B5CEA8"/>
+          <w:sz w:val="21"/>
+          <w:szCs w:val="21"/>
+        </w:rPr>
+        <w:t>10</w:t>
+      </w:r>
+      <w:r>
+        <w:rPr>
+          <w:rFonts w:ascii="Consolas" w:eastAsia="Times New Roman" w:hAnsi="Consolas" w:cs="Times New Roman"/>
+          <w:color w:val="CCCCCC"/>
+          <w:sz w:val="21"/>
+          <w:szCs w:val="21"/>
+        </w:rPr>
+        <w:t xml:space="preserve">, </w:t>
+      </w:r>
+      <w:r>
+        <w:rPr>
+          <w:rFonts w:ascii="Consolas" w:eastAsia="Times New Roman" w:hAnsi="Consolas" w:cs="Times New Roman"/>
+          <w:color w:val="569CD6"/>
+          <w:sz w:val="21"/>
+          <w:szCs w:val="21"/>
+        </w:rPr>
+        <w:t>NULL</w:t>
+      </w:r>
+      <w:r>
+        <w:rPr>
+          <w:rFonts w:ascii="Consolas" w:eastAsia="Times New Roman" w:hAnsi="Consolas" w:cs="Times New Roman"/>
+          <w:color w:val="CCCCCC"/>
+          <w:sz w:val="21"/>
+          <w:szCs w:val="21"/>
+        </w:rPr>
+        <w:t xml:space="preserve">); </w:t>
+      </w:r>
+    </w:p>
+    <w:p/>
+    <w:p>
+      <w:r>
+        <w:t>change stack size.</w:t>
+      </w:r>
+    </w:p>
+    <w:p>
+      <w:pPr>
+        <w:shd w:val="clear" w:color="auto" w:fill="1F1F1F"/>
+        <w:spacing w:after="0" w:line="285" w:lineRule="atLeast"/>
+        <w:rPr>
+          <w:rFonts w:ascii="Consolas" w:eastAsia="Times New Roman" w:hAnsi="Consolas" w:cs="Times New Roman"/>
+          <w:color w:val="CCCCCC"/>
+          <w:sz w:val="21"/>
+          <w:szCs w:val="21"/>
+        </w:rPr>
+      </w:pPr>
+      <w:proofErr w:type="spellStart"/>
+      <w:r>
+        <w:rPr>
+          <w:rFonts w:ascii="Consolas" w:eastAsia="Times New Roman" w:hAnsi="Consolas" w:cs="Times New Roman"/>
+          <w:color w:val="DCDCAA"/>
+          <w:sz w:val="21"/>
+          <w:szCs w:val="21"/>
+        </w:rPr>
+        <w:t>xTaskCreate</w:t>
+      </w:r>
+      <w:proofErr w:type="spellEnd"/>
+      <w:r>
+        <w:rPr>
+          <w:rFonts w:ascii="Consolas" w:eastAsia="Times New Roman" w:hAnsi="Consolas" w:cs="Times New Roman"/>
+          <w:color w:val="CCCCCC"/>
+          <w:sz w:val="21"/>
+          <w:szCs w:val="21"/>
+        </w:rPr>
+        <w:t>(</w:t>
+      </w:r>
+      <w:proofErr w:type="spellStart"/>
+      <w:r>
+        <w:rPr>
+          <w:rFonts w:ascii="Consolas" w:eastAsia="Times New Roman" w:hAnsi="Consolas" w:cs="Times New Roman"/>
+          <w:color w:val="DCDCAA"/>
+          <w:sz w:val="21"/>
+          <w:szCs w:val="21"/>
+        </w:rPr>
+        <w:t>UartTest</w:t>
+      </w:r>
+      <w:proofErr w:type="spellEnd"/>
+      <w:r>
+        <w:rPr>
+          <w:rFonts w:ascii="Consolas" w:eastAsia="Times New Roman" w:hAnsi="Consolas" w:cs="Times New Roman"/>
+          <w:color w:val="CCCCCC"/>
+          <w:sz w:val="21"/>
+          <w:szCs w:val="21"/>
+        </w:rPr>
+        <w:t xml:space="preserve">, </w:t>
+      </w:r>
+      <w:r>
+        <w:rPr>
+          <w:rFonts w:ascii="Consolas" w:eastAsia="Times New Roman" w:hAnsi="Consolas" w:cs="Times New Roman"/>
+          <w:color w:val="CE9178"/>
+          <w:sz w:val="21"/>
+          <w:szCs w:val="21"/>
+        </w:rPr>
+        <w:t>"</w:t>
+      </w:r>
+      <w:proofErr w:type="spellStart"/>
+      <w:r>
+        <w:rPr>
+          <w:rFonts w:ascii="Consolas" w:eastAsia="Times New Roman" w:hAnsi="Consolas" w:cs="Times New Roman"/>
+          <w:color w:val="CE9178"/>
+          <w:sz w:val="21"/>
+          <w:szCs w:val="21"/>
+        </w:rPr>
+        <w:t>UartTest_task</w:t>
+      </w:r>
+      <w:proofErr w:type="spellEnd"/>
+      <w:r>
+        <w:rPr>
+          <w:rFonts w:ascii="Consolas" w:eastAsia="Times New Roman" w:hAnsi="Consolas" w:cs="Times New Roman"/>
+          <w:color w:val="CE9178"/>
+          <w:sz w:val="21"/>
+          <w:szCs w:val="21"/>
+        </w:rPr>
+        <w:t>"</w:t>
+      </w:r>
+      <w:r>
+        <w:rPr>
+          <w:rFonts w:ascii="Consolas" w:eastAsia="Times New Roman" w:hAnsi="Consolas" w:cs="Times New Roman"/>
+          <w:color w:val="CCCCCC"/>
+          <w:sz w:val="21"/>
+          <w:szCs w:val="21"/>
+        </w:rPr>
+        <w:t xml:space="preserve">, </w:t>
+      </w:r>
+      <w:r>
+        <w:rPr>
+          <w:rFonts w:ascii="Consolas" w:eastAsia="Times New Roman" w:hAnsi="Consolas" w:cs="Times New Roman"/>
+          <w:color w:val="B5CEA8"/>
+          <w:sz w:val="21"/>
+          <w:szCs w:val="21"/>
+        </w:rPr>
+        <w:t>4098</w:t>
+      </w:r>
+      <w:r>
+        <w:rPr>
+          <w:rFonts w:ascii="Consolas" w:eastAsia="Times New Roman" w:hAnsi="Consolas" w:cs="Times New Roman"/>
+          <w:color w:val="CCCCCC"/>
+          <w:sz w:val="21"/>
+          <w:szCs w:val="21"/>
+        </w:rPr>
+        <w:t xml:space="preserve">, </w:t>
+      </w:r>
+      <w:r>
+        <w:rPr>
+          <w:rFonts w:ascii="Consolas" w:eastAsia="Times New Roman" w:hAnsi="Consolas" w:cs="Times New Roman"/>
+          <w:color w:val="569CD6"/>
+          <w:sz w:val="21"/>
+          <w:szCs w:val="21"/>
+        </w:rPr>
+        <w:t>NULL</w:t>
+      </w:r>
+      <w:r>
+        <w:rPr>
+          <w:rFonts w:ascii="Consolas" w:eastAsia="Times New Roman" w:hAnsi="Consolas" w:cs="Times New Roman"/>
+          <w:color w:val="CCCCCC"/>
+          <w:sz w:val="21"/>
+          <w:szCs w:val="21"/>
+        </w:rPr>
+        <w:t xml:space="preserve">, </w:t>
+      </w:r>
+      <w:r>
+        <w:rPr>
+          <w:rFonts w:ascii="Consolas" w:eastAsia="Times New Roman" w:hAnsi="Consolas" w:cs="Times New Roman"/>
+          <w:color w:val="B5CEA8"/>
+          <w:sz w:val="21"/>
+          <w:szCs w:val="21"/>
+        </w:rPr>
+        <w:t>10</w:t>
+      </w:r>
+      <w:r>
+        <w:rPr>
+          <w:rFonts w:ascii="Consolas" w:eastAsia="Times New Roman" w:hAnsi="Consolas" w:cs="Times New Roman"/>
+          <w:color w:val="CCCCCC"/>
+          <w:sz w:val="21"/>
+          <w:szCs w:val="21"/>
+        </w:rPr>
+        <w:t xml:space="preserve">, </w:t>
+      </w:r>
+      <w:r>
+        <w:rPr>
+          <w:rFonts w:ascii="Consolas" w:eastAsia="Times New Roman" w:hAnsi="Consolas" w:cs="Times New Roman"/>
+          <w:color w:val="569CD6"/>
+          <w:sz w:val="21"/>
+          <w:szCs w:val="21"/>
+        </w:rPr>
+        <w:t>NULL</w:t>
+      </w:r>
+      <w:r>
+        <w:rPr>
+          <w:rFonts w:ascii="Consolas" w:eastAsia="Times New Roman" w:hAnsi="Consolas" w:cs="Times New Roman"/>
+          <w:color w:val="CCCCCC"/>
+          <w:sz w:val="21"/>
+          <w:szCs w:val="21"/>
+        </w:rPr>
+        <w:t xml:space="preserve">); </w:t>
+      </w:r>
+    </w:p>
+    <w:p/>
+    <w:p>
+      <w:pPr>
+        <w:pBdr>
+          <w:top w:val="single" w:sz="6" w:space="1" w:color="auto"/>
+          <w:bottom w:val="single" w:sz="6" w:space="1" w:color="auto"/>
+        </w:pBdr>
+      </w:pPr>
+    </w:p>
+    <w:p>
+      <w:r>
+        <w:rPr>
+          <w:noProof/>
+        </w:rPr>
+        <w:lastRenderedPageBreak/>
+        <w:drawing>
+          <wp:inline distT="0" distB="0" distL="0" distR="0" wp14:anchorId="032A61E1" wp14:editId="7C7B2AD4">
+            <wp:extent cx="5943600" cy="757555"/>
+            <wp:effectExtent l="0" t="0" r="0" b="4445"/>
+            <wp:docPr id="14" name="Picture 14"/>
+            <wp:cNvGraphicFramePr>
+              <a:graphicFrameLocks xmlns:a="http://schemas.openxmlformats.org/drawingml/2006/main" noChangeAspect="1"/>
+            </wp:cNvGraphicFramePr>
+            <a:graphic xmlns:a="http://schemas.openxmlformats.org/drawingml/2006/main">
+              <a:graphicData uri="http://schemas.openxmlformats.org/drawingml/2006/picture">
+                <pic:pic xmlns:pic="http://schemas.openxmlformats.org/drawingml/2006/picture">
+                  <pic:nvPicPr>
+                    <pic:cNvPr id="1" name=""/>
+                    <pic:cNvPicPr/>
+                  </pic:nvPicPr>
+                  <pic:blipFill>
+                    <a:blip r:embed="rId22"/>
+                    <a:stretch>
+                      <a:fillRect/>
+                    </a:stretch>
+                  </pic:blipFill>
+                  <pic:spPr>
+                    <a:xfrm>
+                      <a:off x="0" y="0"/>
+                      <a:ext cx="5943600" cy="757555"/>
+                    </a:xfrm>
+                    <a:prstGeom prst="rect">
+                      <a:avLst/>
+                    </a:prstGeom>
+                  </pic:spPr>
+                </pic:pic>
+              </a:graphicData>
+            </a:graphic>
+          </wp:inline>
+        </w:drawing>
+      </w:r>
+    </w:p>
+    <w:p>
+      <w:r>
+        <w:t>////</w:t>
+      </w:r>
+      <w:r>
+        <w:t xml:space="preserve"> Multiple decode errors </w:t>
+      </w:r>
+      <w:proofErr w:type="spellStart"/>
+      <w:r>
+        <w:t>occured</w:t>
+      </w:r>
+      <w:proofErr w:type="spellEnd"/>
+      <w:r>
+        <w:t xml:space="preserve">: Try checking the baud rate and XTAL frequency setting in </w:t>
+      </w:r>
+      <w:proofErr w:type="spellStart"/>
+      <w:r>
+        <w:t>menuconfig</w:t>
+      </w:r>
+      <w:proofErr w:type="spellEnd"/>
+    </w:p>
+    <w:p/>
+    <w:p/>
+    <w:p>
+      <w:pPr>
+        <w:pBdr>
+          <w:top w:val="single" w:sz="6" w:space="1" w:color="auto"/>
+          <w:bottom w:val="single" w:sz="6" w:space="1" w:color="auto"/>
+        </w:pBdr>
+      </w:pPr>
+    </w:p>
+    <w:p>
+      <w:proofErr w:type="spellStart"/>
+      <w:r>
+        <w:t>Uart</w:t>
+      </w:r>
+      <w:proofErr w:type="spellEnd"/>
+      <w:r>
+        <w:t xml:space="preserve"> extra character </w:t>
+      </w:r>
+    </w:p>
+    <w:p>
+      <w:r>
+        <w:rPr>
+          <w:noProof/>
+        </w:rPr>
+        <w:drawing>
+          <wp:inline distT="0" distB="0" distL="0" distR="0" wp14:anchorId="0BDAE942" wp14:editId="12AE2847">
+            <wp:extent cx="4486901" cy="2133898"/>
+            <wp:effectExtent l="0" t="0" r="0" b="0"/>
+            <wp:docPr id="16" name="Picture 16"/>
+            <wp:cNvGraphicFramePr>
+              <a:graphicFrameLocks xmlns:a="http://schemas.openxmlformats.org/drawingml/2006/main" noChangeAspect="1"/>
+            </wp:cNvGraphicFramePr>
+            <a:graphic xmlns:a="http://schemas.openxmlformats.org/drawingml/2006/main">
+              <a:graphicData uri="http://schemas.openxmlformats.org/drawingml/2006/picture">
+                <pic:pic xmlns:pic="http://schemas.openxmlformats.org/drawingml/2006/picture">
+                  <pic:nvPicPr>
+                    <pic:cNvPr id="1" name=""/>
+                    <pic:cNvPicPr/>
+                  </pic:nvPicPr>
+                  <pic:blipFill>
+                    <a:blip r:embed="rId23"/>
+                    <a:stretch>
+                      <a:fillRect/>
+                    </a:stretch>
+                  </pic:blipFill>
+                  <pic:spPr>
+                    <a:xfrm>
+                      <a:off x="0" y="0"/>
+                      <a:ext cx="4486901" cy="2133898"/>
+                    </a:xfrm>
+                    <a:prstGeom prst="rect">
+                      <a:avLst/>
+                    </a:prstGeom>
+                  </pic:spPr>
+                </pic:pic>
+              </a:graphicData>
+            </a:graphic>
+          </wp:inline>
+        </w:drawing>
+      </w:r>
+    </w:p>
+    <w:p/>
+    <w:p>
+      <w:pPr>
+        <w:rPr>
+          <w:b/>
+          <w:bCs/>
+          <w:sz w:val="32"/>
+          <w:szCs w:val="32"/>
+        </w:rPr>
+      </w:pPr>
+      <w:r>
+        <w:rPr>
+          <w:b/>
+          <w:bCs/>
+          <w:color w:val="FF0000"/>
+          <w:sz w:val="32"/>
+          <w:szCs w:val="32"/>
+          <w:highlight w:val="green"/>
+        </w:rPr>
+        <w:t>Solution:</w:t>
+      </w:r>
+    </w:p>
+    <w:p>
+      <w:r>
+        <w:rPr>
+          <w:noProof/>
+        </w:rPr>
+        <w:drawing>
+          <wp:inline distT="0" distB="0" distL="0" distR="0" wp14:anchorId="78BBAD5E" wp14:editId="521BC4C2">
+            <wp:extent cx="2076740" cy="257211"/>
+            <wp:effectExtent l="0" t="0" r="0" b="9525"/>
+            <wp:docPr id="17" name="Picture 17"/>
+            <wp:cNvGraphicFramePr>
+              <a:graphicFrameLocks xmlns:a="http://schemas.openxmlformats.org/drawingml/2006/main" noChangeAspect="1"/>
+            </wp:cNvGraphicFramePr>
+            <a:graphic xmlns:a="http://schemas.openxmlformats.org/drawingml/2006/main">
+              <a:graphicData uri="http://schemas.openxmlformats.org/drawingml/2006/picture">
+                <pic:pic xmlns:pic="http://schemas.openxmlformats.org/drawingml/2006/picture">
+                  <pic:nvPicPr>
+                    <pic:cNvPr id="1" name=""/>
+                    <pic:cNvPicPr/>
+                  </pic:nvPicPr>
+                  <pic:blipFill>
+                    <a:blip r:embed="rId24"/>
+                    <a:stretch>
+                      <a:fillRect/>
+                    </a:stretch>
+                  </pic:blipFill>
+                  <pic:spPr>
+                    <a:xfrm>
+                      <a:off x="0" y="0"/>
+                      <a:ext cx="2076740" cy="257211"/>
+                    </a:xfrm>
+                    <a:prstGeom prst="rect">
+                      <a:avLst/>
+                    </a:prstGeom>
+                  </pic:spPr>
+                </pic:pic>
+              </a:graphicData>
+            </a:graphic>
+          </wp:inline>
+        </w:drawing>
+      </w:r>
+    </w:p>
+    <w:p>
+      <w:r>
+        <w:t>Should be:</w:t>
+      </w:r>
+    </w:p>
+    <w:p>
+      <w:r>
+        <w:rPr>
+          <w:noProof/>
+        </w:rPr>
+        <w:drawing>
+          <wp:inline distT="0" distB="0" distL="0" distR="0" wp14:anchorId="4A4533BE" wp14:editId="1260E20B">
+            <wp:extent cx="1943371" cy="247685"/>
+            <wp:effectExtent l="0" t="0" r="0" b="0"/>
+            <wp:docPr id="18" name="Picture 18"/>
+            <wp:cNvGraphicFramePr>
+              <a:graphicFrameLocks xmlns:a="http://schemas.openxmlformats.org/drawingml/2006/main" noChangeAspect="1"/>
+            </wp:cNvGraphicFramePr>
+            <a:graphic xmlns:a="http://schemas.openxmlformats.org/drawingml/2006/main">
+              <a:graphicData uri="http://schemas.openxmlformats.org/drawingml/2006/picture">
+                <pic:pic xmlns:pic="http://schemas.openxmlformats.org/drawingml/2006/picture">
+                  <pic:nvPicPr>
+                    <pic:cNvPr id="1" name=""/>
+                    <pic:cNvPicPr/>
+                  </pic:nvPicPr>
+                  <pic:blipFill>
+                    <a:blip r:embed="rId25"/>
+                    <a:stretch>
+                      <a:fillRect/>
+                    </a:stretch>
+                  </pic:blipFill>
+                  <pic:spPr>
+                    <a:xfrm>
+                      <a:off x="0" y="0"/>
+                      <a:ext cx="1943371" cy="247685"/>
+                    </a:xfrm>
+                    <a:prstGeom prst="rect">
+                      <a:avLst/>
+                    </a:prstGeom>
+                  </pic:spPr>
+                </pic:pic>
+              </a:graphicData>
+            </a:graphic>
+          </wp:inline>
+        </w:drawing>
+      </w:r>
+    </w:p>
+    <w:p/>
+    <w:p>
+      <w:pPr>
+        <w:pBdr>
+          <w:top w:val="single" w:sz="6" w:space="1" w:color="auto"/>
+          <w:bottom w:val="single" w:sz="6" w:space="1" w:color="auto"/>
+        </w:pBdr>
+      </w:pPr>
+    </w:p>
+    <w:p>
+      <w:r>
+        <w:lastRenderedPageBreak/>
+        <w:drawing>
+          <wp:inline distT="0" distB="0" distL="0" distR="0" wp14:anchorId="72EC6440" wp14:editId="05149C9A">
+            <wp:extent cx="5943600" cy="3540760"/>
+            <wp:effectExtent l="0" t="0" r="0" b="2540"/>
+            <wp:docPr id="15" name="Picture 15"/>
+            <wp:cNvGraphicFramePr>
+              <a:graphicFrameLocks xmlns:a="http://schemas.openxmlformats.org/drawingml/2006/main" noChangeAspect="1"/>
+            </wp:cNvGraphicFramePr>
+            <a:graphic xmlns:a="http://schemas.openxmlformats.org/drawingml/2006/main">
+              <a:graphicData uri="http://schemas.openxmlformats.org/drawingml/2006/picture">
+                <pic:pic xmlns:pic="http://schemas.openxmlformats.org/drawingml/2006/picture">
+                  <pic:nvPicPr>
+                    <pic:cNvPr id="1" name=""/>
+                    <pic:cNvPicPr/>
+                  </pic:nvPicPr>
+                  <pic:blipFill>
+                    <a:blip r:embed="rId26"/>
+                    <a:stretch>
+                      <a:fillRect/>
+                    </a:stretch>
+                  </pic:blipFill>
+                  <pic:spPr>
+                    <a:xfrm>
+                      <a:off x="0" y="0"/>
+                      <a:ext cx="5943600" cy="3540760"/>
+                    </a:xfrm>
+                    <a:prstGeom prst="rect">
+                      <a:avLst/>
+                    </a:prstGeom>
+                  </pic:spPr>
+                </pic:pic>
+              </a:graphicData>
+            </a:graphic>
+          </wp:inline>
+        </w:drawing>
+      </w:r>
+      <w:bookmarkStart w:id="0" w:name="_GoBack"/>
+      <w:bookmarkEnd w:id="0"/>
+    </w:p>
     <w:sectPr>
       <w:pgSz w:w="12240" w:h="15840"/>
       <w:pgMar w:top="1440" w:right="1440" w:bottom="1440" w:left="1440" w:header="708" w:footer="708" w:gutter="0"/>

</xml_diff>